<commit_message>
relazione e indentazione commento LM75B
</commit_message>
<xml_diff>
--- a/Lab_7/Homework07_A2.docx
+++ b/Lab_7/Homework07_A2.docx
@@ -4,7 +4,7 @@
   <w:body>
     <w:tbl>
       <w:tblPr>
-        <w:tblStyle w:val="Grigliatabella"/>
+        <w:tblStyle w:val="TableGrid"/>
         <w:tblW w:w="0" w:type="auto"/>
         <w:tblInd w:w="7225" w:type="dxa"/>
         <w:tblLook w:val="04A0" w:firstRow="1" w:lastRow="0" w:firstColumn="1" w:lastColumn="0" w:noHBand="0" w:noVBand="1"/>
@@ -20,7 +20,7 @@
           </w:tcPr>
           <w:p>
             <w:pPr>
-              <w:pStyle w:val="Nessunaspaziatura"/>
+              <w:pStyle w:val="NoSpacing"/>
             </w:pPr>
             <w:r>
               <w:t>Mark</w:t>
@@ -52,7 +52,7 @@
     </w:p>
     <w:tbl>
       <w:tblPr>
-        <w:tblStyle w:val="Grigliatabella"/>
+        <w:tblStyle w:val="TableGrid"/>
         <w:tblW w:w="0" w:type="auto"/>
         <w:tblLook w:val="05A0" w:firstRow="1" w:lastRow="0" w:firstColumn="1" w:lastColumn="1" w:noHBand="0" w:noVBand="1"/>
       </w:tblPr>
@@ -622,7 +622,7 @@
     <w:p/>
     <w:tbl>
       <w:tblPr>
-        <w:tblStyle w:val="Grigliatabella"/>
+        <w:tblStyle w:val="TableGrid"/>
         <w:tblW w:w="0" w:type="auto"/>
         <w:tblLook w:val="04A0" w:firstRow="1" w:lastRow="0" w:firstColumn="1" w:lastColumn="0" w:noHBand="0" w:noVBand="1"/>
       </w:tblPr>
@@ -924,25 +924,7 @@
               <w:rPr>
                 <w:rFonts w:cstheme="minorHAnsi"/>
               </w:rPr>
-              <w:t xml:space="preserve"> I2C transmission with the temperature sensor </w:t>
-            </w:r>
-            <w:r>
-              <w:rPr>
-                <w:rFonts w:cstheme="minorHAnsi"/>
-              </w:rPr>
-              <w:t>(</w:t>
-            </w:r>
-            <w:r>
-              <w:rPr>
-                <w:rFonts w:cstheme="minorHAnsi"/>
-              </w:rPr>
-              <w:t xml:space="preserve">pins PB8 and PB9 </w:t>
-            </w:r>
-            <w:r>
-              <w:rPr>
-                <w:rFonts w:cstheme="minorHAnsi"/>
-              </w:rPr>
-              <w:t>as verified in the schematic file)</w:t>
+              <w:t xml:space="preserve"> I2C transmission with the temperature sensor (pins PB8 and PB9 as verified in the schematic file)</w:t>
             </w:r>
             <w:r>
               <w:rPr>
@@ -991,6 +973,7 @@
             <w:r>
               <w:rPr>
                 <w:rFonts w:cstheme="minorHAnsi"/>
+                <w:noProof/>
               </w:rPr>
               <w:drawing>
                 <wp:inline distT="0" distB="0" distL="0" distR="0" wp14:anchorId="42832F67" wp14:editId="61B60653">
@@ -1113,6 +1096,7 @@
             <w:r>
               <w:rPr>
                 <w:rFonts w:cstheme="minorHAnsi"/>
+                <w:noProof/>
               </w:rPr>
               <w:drawing>
                 <wp:inline distT="0" distB="0" distL="0" distR="0" wp14:anchorId="5A15AC11" wp14:editId="7AAF5620">
@@ -1693,14 +1677,7 @@
                 <w:noProof/>
                 <w14:ligatures w14:val="standardContextual"/>
               </w:rPr>
-              <w:t xml:space="preserve">and </w:t>
-            </w:r>
-            <w:r>
-              <w:rPr>
-                <w:noProof/>
-                <w14:ligatures w14:val="standardContextual"/>
-              </w:rPr>
-              <w:t>LM75_REGISTER</w:t>
+              <w:t>and LM75_REGISTER</w:t>
             </w:r>
             <w:r>
               <w:rPr>
@@ -1885,7 +1862,7 @@
           </w:p>
           <w:p>
             <w:pPr>
-              <w:pStyle w:val="Paragrafoelenco"/>
+              <w:pStyle w:val="ListParagraph"/>
               <w:numPr>
                 <w:ilvl w:val="0"/>
                 <w:numId w:val="5"/>
@@ -1914,7 +1891,7 @@
           </w:p>
           <w:p>
             <w:pPr>
-              <w:pStyle w:val="Paragrafoelenco"/>
+              <w:pStyle w:val="ListParagraph"/>
               <w:numPr>
                 <w:ilvl w:val="0"/>
                 <w:numId w:val="5"/>
@@ -1943,7 +1920,7 @@
           </w:p>
           <w:p>
             <w:pPr>
-              <w:pStyle w:val="Paragrafoelenco"/>
+              <w:pStyle w:val="ListParagraph"/>
               <w:numPr>
                 <w:ilvl w:val="0"/>
                 <w:numId w:val="5"/>
@@ -1972,7 +1949,7 @@
           </w:p>
           <w:p>
             <w:pPr>
-              <w:pStyle w:val="Paragrafoelenco"/>
+              <w:pStyle w:val="ListParagraph"/>
               <w:numPr>
                 <w:ilvl w:val="0"/>
                 <w:numId w:val="5"/>
@@ -2211,6 +2188,496 @@
               </w:rPr>
               <w:t>.</w:t>
             </w:r>
+          </w:p>
+          <w:p>
+            <w:pPr>
+              <w:pBdr>
+                <w:bottom w:val="single" w:sz="6" w:space="1" w:color="auto"/>
+              </w:pBdr>
+              <w:rPr>
+                <w:rFonts w:cstheme="minorHAnsi"/>
+              </w:rPr>
+            </w:pPr>
+          </w:p>
+          <w:p>
+            <w:pPr>
+              <w:pBdr>
+                <w:bottom w:val="single" w:sz="6" w:space="1" w:color="auto"/>
+              </w:pBdr>
+              <w:rPr>
+                <w:rFonts w:cstheme="minorHAnsi"/>
+              </w:rPr>
+            </w:pPr>
+            <w:r>
+              <w:rPr>
+                <w:rFonts w:cstheme="minorHAnsi"/>
+                <w:noProof/>
+              </w:rPr>
+              <w:lastRenderedPageBreak/>
+              <w:drawing>
+                <wp:inline distT="0" distB="0" distL="0" distR="0" wp14:anchorId="762B565B" wp14:editId="05C900E7">
+                  <wp:extent cx="6115050" cy="3448050"/>
+                  <wp:effectExtent l="0" t="0" r="0" b="0"/>
+                  <wp:docPr id="1494308863" name="Picture 1"/>
+                  <wp:cNvGraphicFramePr>
+                    <a:graphicFrameLocks xmlns:a="http://schemas.openxmlformats.org/drawingml/2006/main" noChangeAspect="1"/>
+                  </wp:cNvGraphicFramePr>
+                  <a:graphic xmlns:a="http://schemas.openxmlformats.org/drawingml/2006/main">
+                    <a:graphicData uri="http://schemas.openxmlformats.org/drawingml/2006/picture">
+                      <pic:pic xmlns:pic="http://schemas.openxmlformats.org/drawingml/2006/picture">
+                        <pic:nvPicPr>
+                          <pic:cNvPr id="0" name="Picture 1"/>
+                          <pic:cNvPicPr>
+                            <a:picLocks noChangeAspect="1" noChangeArrowheads="1"/>
+                          </pic:cNvPicPr>
+                        </pic:nvPicPr>
+                        <pic:blipFill>
+                          <a:blip r:embed="rId15" cstate="print">
+                            <a:extLst>
+                              <a:ext uri="{28A0092B-C50C-407E-A947-70E740481C1C}">
+                                <a14:useLocalDpi xmlns:a14="http://schemas.microsoft.com/office/drawing/2010/main" val="0"/>
+                              </a:ext>
+                            </a:extLst>
+                          </a:blip>
+                          <a:srcRect/>
+                          <a:stretch>
+                            <a:fillRect/>
+                          </a:stretch>
+                        </pic:blipFill>
+                        <pic:spPr bwMode="auto">
+                          <a:xfrm>
+                            <a:off x="0" y="0"/>
+                            <a:ext cx="6115050" cy="3448050"/>
+                          </a:xfrm>
+                          <a:prstGeom prst="rect">
+                            <a:avLst/>
+                          </a:prstGeom>
+                          <a:noFill/>
+                          <a:ln>
+                            <a:noFill/>
+                          </a:ln>
+                        </pic:spPr>
+                      </pic:pic>
+                    </a:graphicData>
+                  </a:graphic>
+                </wp:inline>
+              </w:drawing>
+            </w:r>
+          </w:p>
+          <w:p>
+            <w:pPr>
+              <w:pBdr>
+                <w:bottom w:val="single" w:sz="6" w:space="1" w:color="auto"/>
+              </w:pBdr>
+              <w:rPr>
+                <w:rFonts w:cstheme="minorHAnsi"/>
+              </w:rPr>
+            </w:pPr>
+            <w:r>
+              <w:rPr>
+                <w:rFonts w:cstheme="minorHAnsi"/>
+              </w:rPr>
+              <w:t xml:space="preserve">In the TIM2 callback function, we arranged the receive and control section of both the temperature sensors. With the function </w:t>
+            </w:r>
+            <w:r>
+              <w:rPr>
+                <w:rFonts w:cstheme="minorHAnsi"/>
+                <w:i/>
+                <w:iCs/>
+              </w:rPr>
+              <w:t>HAL_I2C_Master_Receive</w:t>
+            </w:r>
+            <w:r>
+              <w:rPr>
+                <w:rFonts w:cstheme="minorHAnsi"/>
+              </w:rPr>
+              <w:t xml:space="preserve"> we set a receive whenever the TIM2 callback is triggered (</w:t>
+            </w:r>
+            <w:r>
+              <w:rPr>
+                <w:rFonts w:cstheme="minorHAnsi"/>
+              </w:rPr>
+              <w:t>controlled by the</w:t>
+            </w:r>
+            <w:r>
+              <w:rPr>
+                <w:rFonts w:cstheme="minorHAnsi"/>
+              </w:rPr>
+              <w:t xml:space="preserve"> TEMPO variable</w:t>
+            </w:r>
+            <w:r>
+              <w:rPr>
+                <w:rFonts w:cstheme="minorHAnsi"/>
+              </w:rPr>
+              <w:t>, in our case each 1 second</w:t>
+            </w:r>
+            <w:r>
+              <w:rPr>
+                <w:rFonts w:cstheme="minorHAnsi"/>
+              </w:rPr>
+              <w:t>).</w:t>
+            </w:r>
+            <w:r>
+              <w:rPr>
+                <w:rFonts w:cstheme="minorHAnsi"/>
+              </w:rPr>
+              <w:t xml:space="preserve"> </w:t>
+            </w:r>
+            <w:r>
+              <w:rPr>
+                <w:rFonts w:cstheme="minorHAnsi"/>
+                <w:i/>
+                <w:iCs/>
+              </w:rPr>
+              <w:t>LM75_RD_ADDRESS</w:t>
+            </w:r>
+            <w:r>
+              <w:rPr>
+                <w:rFonts w:cstheme="minorHAnsi"/>
+              </w:rPr>
+              <w:t xml:space="preserve"> is used to inform the LM75 we want to read its </w:t>
+            </w:r>
+            <w:proofErr w:type="gramStart"/>
+            <w:r>
+              <w:rPr>
+                <w:rFonts w:cstheme="minorHAnsi"/>
+              </w:rPr>
+              <w:t>values, and</w:t>
+            </w:r>
+            <w:proofErr w:type="gramEnd"/>
+            <w:r>
+              <w:rPr>
+                <w:rFonts w:cstheme="minorHAnsi"/>
+              </w:rPr>
+              <w:t xml:space="preserve"> store them into </w:t>
+            </w:r>
+            <w:r>
+              <w:rPr>
+                <w:rFonts w:cstheme="minorHAnsi"/>
+                <w:i/>
+                <w:iCs/>
+              </w:rPr>
+              <w:t>data</w:t>
+            </w:r>
+            <w:r>
+              <w:rPr>
+                <w:rFonts w:cstheme="minorHAnsi"/>
+                <w:i/>
+                <w:iCs/>
+              </w:rPr>
+              <w:t xml:space="preserve"> </w:t>
+            </w:r>
+            <w:r>
+              <w:rPr>
+                <w:rFonts w:cstheme="minorHAnsi"/>
+              </w:rPr>
+              <w:t xml:space="preserve">(that is an array of </w:t>
+            </w:r>
+            <w:r>
+              <w:rPr>
+                <w:rFonts w:cstheme="minorHAnsi"/>
+                <w:i/>
+                <w:iCs/>
+              </w:rPr>
+              <w:t>size + 1</w:t>
+            </w:r>
+            <w:r>
+              <w:rPr>
+                <w:rFonts w:cstheme="minorHAnsi"/>
+              </w:rPr>
+              <w:t>)</w:t>
+            </w:r>
+            <w:r>
+              <w:rPr>
+                <w:rFonts w:cstheme="minorHAnsi"/>
+              </w:rPr>
+              <w:t xml:space="preserve">. Since we deal both with integer and decimal part, </w:t>
+            </w:r>
+            <w:r>
+              <w:rPr>
+                <w:rFonts w:cstheme="minorHAnsi"/>
+                <w:i/>
+                <w:iCs/>
+              </w:rPr>
+              <w:t>size + 1</w:t>
+            </w:r>
+            <w:r>
+              <w:rPr>
+                <w:rFonts w:cstheme="minorHAnsi"/>
+              </w:rPr>
+              <w:t xml:space="preserve"> is set equal to 2.</w:t>
+            </w:r>
+          </w:p>
+          <w:p>
+            <w:pPr>
+              <w:pBdr>
+                <w:bottom w:val="single" w:sz="6" w:space="1" w:color="auto"/>
+              </w:pBdr>
+              <w:rPr>
+                <w:rFonts w:cstheme="minorHAnsi"/>
+                <w:color w:val="FF0000"/>
+                <w:u w:val="single"/>
+              </w:rPr>
+            </w:pPr>
+            <w:r>
+              <w:rPr>
+                <w:rFonts w:cstheme="minorHAnsi"/>
+              </w:rPr>
+              <w:t>In line 91, there is a commented command that should be uncommented if you are using the LM75A instead of the LM75B. LM75B requires this line to remain commented. This implementation is necessary due to a bug associated with the LM75B</w:t>
+            </w:r>
+            <w:r>
+              <w:rPr>
+                <w:rFonts w:cstheme="minorHAnsi"/>
+              </w:rPr>
+              <w:t xml:space="preserve">. </w:t>
+            </w:r>
+            <w:r>
+              <w:rPr>
+                <w:rFonts w:cstheme="minorHAnsi"/>
+                <w:color w:val="FF0000"/>
+              </w:rPr>
+              <w:t xml:space="preserve">… </w:t>
+            </w:r>
+            <w:r>
+              <w:rPr>
+                <w:rFonts w:cstheme="minorHAnsi"/>
+                <w:color w:val="FF0000"/>
+              </w:rPr>
+              <w:t>Explain the bug</w:t>
+            </w:r>
+            <w:r>
+              <w:rPr>
+                <w:rFonts w:cstheme="minorHAnsi"/>
+                <w:color w:val="FF0000"/>
+              </w:rPr>
+              <w:t xml:space="preserve"> </w:t>
+            </w:r>
+            <w:proofErr w:type="gramStart"/>
+            <w:r>
+              <w:rPr>
+                <w:rFonts w:cstheme="minorHAnsi"/>
+                <w:color w:val="FF0000"/>
+              </w:rPr>
+              <w:t>… .</w:t>
+            </w:r>
+            <w:proofErr w:type="gramEnd"/>
+            <w:r>
+              <w:rPr>
+                <w:rFonts w:cstheme="minorHAnsi"/>
+                <w:color w:val="FF0000"/>
+              </w:rPr>
+              <w:t xml:space="preserve"> </w:t>
+            </w:r>
+            <w:r>
+              <w:rPr>
+                <w:rFonts w:cstheme="minorHAnsi"/>
+                <w:color w:val="FF0000"/>
+                <w:u w:val="single"/>
+              </w:rPr>
+              <w:t xml:space="preserve">The </w:t>
+            </w:r>
+            <w:proofErr w:type="spellStart"/>
+            <w:r>
+              <w:rPr>
+                <w:rFonts w:cstheme="minorHAnsi"/>
+                <w:color w:val="FF0000"/>
+                <w:u w:val="single"/>
+              </w:rPr>
+              <w:t>solutiuon</w:t>
+            </w:r>
+            <w:proofErr w:type="spellEnd"/>
+            <w:r>
+              <w:rPr>
+                <w:rFonts w:cstheme="minorHAnsi"/>
+                <w:color w:val="FF0000"/>
+                <w:u w:val="single"/>
+              </w:rPr>
+              <w:t xml:space="preserve"> has been reached after reading </w:t>
+            </w:r>
+            <w:proofErr w:type="gramStart"/>
+            <w:r>
+              <w:rPr>
+                <w:rFonts w:cstheme="minorHAnsi"/>
+                <w:color w:val="FF0000"/>
+                <w:u w:val="single"/>
+              </w:rPr>
+              <w:t>this two lines</w:t>
+            </w:r>
+            <w:proofErr w:type="gramEnd"/>
+            <w:r>
+              <w:rPr>
+                <w:rFonts w:cstheme="minorHAnsi"/>
+                <w:color w:val="FF0000"/>
+                <w:u w:val="single"/>
+              </w:rPr>
+              <w:t xml:space="preserve"> in the two different datasheet:</w:t>
+            </w:r>
+          </w:p>
+          <w:p>
+            <w:pPr>
+              <w:pBdr>
+                <w:bottom w:val="single" w:sz="6" w:space="1" w:color="auto"/>
+              </w:pBdr>
+              <w:rPr>
+                <w:rFonts w:cstheme="minorHAnsi"/>
+                <w:color w:val="FF0000"/>
+                <w:u w:val="single"/>
+              </w:rPr>
+            </w:pPr>
+            <w:r>
+              <w:rPr>
+                <w:rFonts w:cstheme="minorHAnsi"/>
+                <w:color w:val="FF0000"/>
+                <w:u w:val="single"/>
+              </w:rPr>
+              <w:t>LM75A: If a conversion is in</w:t>
+            </w:r>
+            <w:r>
+              <w:rPr>
+                <w:rFonts w:cstheme="minorHAnsi"/>
+                <w:color w:val="FF0000"/>
+                <w:u w:val="single"/>
+              </w:rPr>
+              <w:t xml:space="preserve"> </w:t>
+            </w:r>
+            <w:r>
+              <w:rPr>
+                <w:rFonts w:cstheme="minorHAnsi"/>
+                <w:color w:val="FF0000"/>
+                <w:u w:val="single"/>
+              </w:rPr>
+              <w:t>progress, it will be stopped and restarted after the read.</w:t>
+            </w:r>
+            <w:r>
+              <w:rPr>
+                <w:rFonts w:cstheme="minorHAnsi"/>
+                <w:color w:val="FF0000"/>
+                <w:u w:val="single"/>
+              </w:rPr>
+              <w:t xml:space="preserve"> </w:t>
+            </w:r>
+          </w:p>
+          <w:p>
+            <w:pPr>
+              <w:pBdr>
+                <w:bottom w:val="single" w:sz="6" w:space="1" w:color="auto"/>
+              </w:pBdr>
+              <w:rPr>
+                <w:rFonts w:cstheme="minorHAnsi"/>
+                <w:color w:val="FF0000"/>
+              </w:rPr>
+            </w:pPr>
+            <w:r>
+              <w:rPr>
+                <w:rFonts w:cstheme="minorHAnsi"/>
+                <w:color w:val="FF0000"/>
+                <w:u w:val="single"/>
+              </w:rPr>
+              <w:t>LM75B</w:t>
+            </w:r>
+            <w:proofErr w:type="gramStart"/>
+            <w:r>
+              <w:rPr>
+                <w:rFonts w:cstheme="minorHAnsi"/>
+                <w:color w:val="FF0000"/>
+                <w:u w:val="single"/>
+              </w:rPr>
+              <w:t>:  Reading</w:t>
+            </w:r>
+            <w:proofErr w:type="gramEnd"/>
+            <w:r>
+              <w:rPr>
+                <w:rFonts w:cstheme="minorHAnsi"/>
+                <w:color w:val="FF0000"/>
+                <w:u w:val="single"/>
+              </w:rPr>
+              <w:t xml:space="preserve"> temperature data does not affect the conversion in progress during the read operation</w:t>
+            </w:r>
+            <w:r>
+              <w:rPr>
+                <w:rFonts w:cstheme="minorHAnsi"/>
+                <w:color w:val="FF0000"/>
+              </w:rPr>
+              <w:t>.</w:t>
+            </w:r>
+          </w:p>
+          <w:p>
+            <w:pPr>
+              <w:pBdr>
+                <w:bottom w:val="single" w:sz="6" w:space="1" w:color="auto"/>
+              </w:pBdr>
+              <w:rPr>
+                <w:rFonts w:cstheme="minorHAnsi"/>
+                <w:color w:val="FF0000"/>
+              </w:rPr>
+            </w:pPr>
+          </w:p>
+          <w:p>
+            <w:pPr>
+              <w:pBdr>
+                <w:bottom w:val="single" w:sz="6" w:space="1" w:color="auto"/>
+              </w:pBdr>
+              <w:rPr>
+                <w:rFonts w:cstheme="minorHAnsi"/>
+                <w:i/>
+                <w:iCs/>
+                <w:color w:val="FF0000"/>
+                <w:lang w:val="it-IT"/>
+              </w:rPr>
+            </w:pPr>
+            <w:r>
+              <w:rPr>
+                <w:rFonts w:cstheme="minorHAnsi"/>
+                <w:i/>
+                <w:iCs/>
+                <w:color w:val="FF0000"/>
+                <w:lang w:val="it-IT"/>
+              </w:rPr>
+              <w:t xml:space="preserve">Questo potrebbe implicare che A sta al passo con la lettura che dura 1s mentre </w:t>
+            </w:r>
+            <w:proofErr w:type="gramStart"/>
+            <w:r>
+              <w:rPr>
+                <w:rFonts w:cstheme="minorHAnsi"/>
+                <w:i/>
+                <w:iCs/>
+                <w:color w:val="FF0000"/>
+                <w:lang w:val="it-IT"/>
+              </w:rPr>
+              <w:t>B nel frattempo</w:t>
+            </w:r>
+            <w:proofErr w:type="gramEnd"/>
+            <w:r>
+              <w:rPr>
+                <w:rFonts w:cstheme="minorHAnsi"/>
+                <w:i/>
+                <w:iCs/>
+                <w:color w:val="FF0000"/>
+                <w:lang w:val="it-IT"/>
+              </w:rPr>
+              <w:t xml:space="preserve"> ha già convertito un altro dato di </w:t>
+            </w:r>
+            <w:r>
+              <w:rPr>
+                <w:rFonts w:cstheme="minorHAnsi"/>
+                <w:i/>
+                <w:iCs/>
+                <w:color w:val="FF0000"/>
+                <w:lang w:val="it-IT"/>
+              </w:rPr>
+              <w:t>temperature</w:t>
+            </w:r>
+          </w:p>
+          <w:p>
+            <w:pPr>
+              <w:pBdr>
+                <w:bottom w:val="single" w:sz="6" w:space="1" w:color="auto"/>
+              </w:pBdr>
+              <w:rPr>
+                <w:rFonts w:cstheme="minorHAnsi"/>
+                <w:lang w:val="it-IT"/>
+              </w:rPr>
+            </w:pPr>
           </w:p>
           <w:p>
             <w:pPr>
@@ -3457,7 +3924,7 @@
     <w:lsdException w:name="Unresolved Mention" w:semiHidden="1" w:unhideWhenUsed="1"/>
     <w:lsdException w:name="Smart Link" w:semiHidden="1" w:unhideWhenUsed="1"/>
   </w:latentStyles>
-  <w:style w:type="paragraph" w:default="1" w:styleId="Normale">
+  <w:style w:type="paragraph" w:default="1" w:styleId="Normal">
     <w:name w:val="Normal"/>
     <w:qFormat/>
     <w:rsid w:val="00BF3FA8"/>
@@ -3473,12 +3940,13 @@
       <w14:ligatures w14:val="none"/>
     </w:rPr>
   </w:style>
-  <w:style w:type="character" w:default="1" w:styleId="Carpredefinitoparagrafo">
+  <w:style w:type="character" w:default="1" w:styleId="DefaultParagraphFont">
     <w:name w:val="Default Paragraph Font"/>
     <w:uiPriority w:val="1"/>
+    <w:semiHidden/>
     <w:unhideWhenUsed/>
   </w:style>
-  <w:style w:type="table" w:default="1" w:styleId="Tabellanormale">
+  <w:style w:type="table" w:default="1" w:styleId="TableNormal">
     <w:name w:val="Normal Table"/>
     <w:uiPriority w:val="99"/>
     <w:semiHidden/>
@@ -3493,15 +3961,15 @@
       </w:tblCellMar>
     </w:tblPr>
   </w:style>
-  <w:style w:type="numbering" w:default="1" w:styleId="Nessunelenco">
+  <w:style w:type="numbering" w:default="1" w:styleId="NoList">
     <w:name w:val="No List"/>
     <w:uiPriority w:val="99"/>
     <w:semiHidden/>
     <w:unhideWhenUsed/>
   </w:style>
-  <w:style w:type="table" w:styleId="Grigliatabella">
+  <w:style w:type="table" w:styleId="TableGrid">
     <w:name w:val="Table Grid"/>
-    <w:basedOn w:val="Tabellanormale"/>
+    <w:basedOn w:val="TableNormal"/>
     <w:uiPriority w:val="39"/>
     <w:rsid w:val="0030269E"/>
     <w:rPr>
@@ -3525,7 +3993,7 @@
   </w:style>
   <w:style w:type="paragraph" w:customStyle="1" w:styleId="paragraph">
     <w:name w:val="paragraph"/>
-    <w:basedOn w:val="Normale"/>
+    <w:basedOn w:val="Normal"/>
     <w:rsid w:val="0030269E"/>
     <w:pPr>
       <w:spacing w:before="100" w:beforeAutospacing="1" w:after="100" w:afterAutospacing="1" w:line="240" w:lineRule="auto"/>
@@ -3539,17 +4007,17 @@
   </w:style>
   <w:style w:type="character" w:customStyle="1" w:styleId="normaltextrun">
     <w:name w:val="normaltextrun"/>
-    <w:basedOn w:val="Carpredefinitoparagrafo"/>
+    <w:basedOn w:val="DefaultParagraphFont"/>
     <w:rsid w:val="0030269E"/>
   </w:style>
   <w:style w:type="character" w:customStyle="1" w:styleId="eop">
     <w:name w:val="eop"/>
-    <w:basedOn w:val="Carpredefinitoparagrafo"/>
+    <w:basedOn w:val="DefaultParagraphFont"/>
     <w:rsid w:val="0030269E"/>
   </w:style>
-  <w:style w:type="paragraph" w:styleId="Paragrafoelenco">
+  <w:style w:type="paragraph" w:styleId="ListParagraph">
     <w:name w:val="List Paragraph"/>
-    <w:basedOn w:val="Normale"/>
+    <w:basedOn w:val="Normal"/>
     <w:uiPriority w:val="34"/>
     <w:qFormat/>
     <w:rsid w:val="00B541A9"/>
@@ -3558,10 +4026,10 @@
       <w:contextualSpacing/>
     </w:pPr>
   </w:style>
-  <w:style w:type="paragraph" w:styleId="PreformattatoHTML">
+  <w:style w:type="paragraph" w:styleId="HTMLPreformatted">
     <w:name w:val="HTML Preformatted"/>
-    <w:basedOn w:val="Normale"/>
-    <w:link w:val="PreformattatoHTMLCarattere"/>
+    <w:basedOn w:val="Normal"/>
+    <w:link w:val="HTMLPreformattedChar"/>
     <w:uiPriority w:val="99"/>
     <w:semiHidden/>
     <w:unhideWhenUsed/>
@@ -3575,10 +4043,10 @@
       <w:szCs w:val="20"/>
     </w:rPr>
   </w:style>
-  <w:style w:type="character" w:customStyle="1" w:styleId="PreformattatoHTMLCarattere">
-    <w:name w:val="Preformattato HTML Carattere"/>
-    <w:basedOn w:val="Carpredefinitoparagrafo"/>
-    <w:link w:val="PreformattatoHTML"/>
+  <w:style w:type="character" w:customStyle="1" w:styleId="HTMLPreformattedChar">
+    <w:name w:val="HTML Preformatted Char"/>
+    <w:basedOn w:val="DefaultParagraphFont"/>
+    <w:link w:val="HTMLPreformatted"/>
     <w:uiPriority w:val="99"/>
     <w:semiHidden/>
     <w:rsid w:val="00447098"/>
@@ -3591,7 +4059,7 @@
       <w14:ligatures w14:val="none"/>
     </w:rPr>
   </w:style>
-  <w:style w:type="paragraph" w:styleId="Nessunaspaziatura">
+  <w:style w:type="paragraph" w:styleId="NoSpacing">
     <w:name w:val="No Spacing"/>
     <w:uiPriority w:val="1"/>
     <w:qFormat/>

</xml_diff>

<commit_message>
report final version, cartelle sistemate
</commit_message>
<xml_diff>
--- a/Lab_7/Homework07_A2.docx
+++ b/Lab_7/Homework07_A2.docx
@@ -401,13 +401,8 @@
             <w:shd w:val="clear" w:color="auto" w:fill="FFF2CC" w:themeFill="accent4" w:themeFillTint="33"/>
           </w:tcPr>
           <w:p>
-            <w:proofErr w:type="spellStart"/>
-            <w:r>
-              <w:t>Majocchi</w:t>
-            </w:r>
-            <w:proofErr w:type="spellEnd"/>
-            <w:r>
-              <w:t xml:space="preserve"> Tommaso</w:t>
+            <w:r>
+              <w:t>Majocchi Tommaso</w:t>
             </w:r>
           </w:p>
         </w:tc>
@@ -888,7 +883,6 @@
                 <w:rFonts w:cstheme="minorHAnsi"/>
               </w:rPr>
             </w:pPr>
-            <w:proofErr w:type="gramStart"/>
             <w:r>
               <w:rPr>
                 <w:rFonts w:cstheme="minorHAnsi"/>
@@ -905,14 +899,7 @@
               <w:rPr>
                 <w:rFonts w:cstheme="minorHAnsi"/>
               </w:rPr>
-              <w:t>all</w:t>
-            </w:r>
-            <w:proofErr w:type="gramEnd"/>
-            <w:r>
-              <w:rPr>
-                <w:rFonts w:cstheme="minorHAnsi"/>
-              </w:rPr>
-              <w:t>,</w:t>
+              <w:t>all,</w:t>
             </w:r>
             <w:r>
               <w:rPr>
@@ -976,9 +963,9 @@
                 <w:noProof/>
               </w:rPr>
               <w:drawing>
-                <wp:inline distT="0" distB="0" distL="0" distR="0" wp14:anchorId="42832F67" wp14:editId="61B60653">
-                  <wp:extent cx="2736850" cy="2417391"/>
-                  <wp:effectExtent l="0" t="0" r="6350" b="2540"/>
+                <wp:inline distT="0" distB="0" distL="0" distR="0" wp14:anchorId="42832F67" wp14:editId="5C92852B">
+                  <wp:extent cx="2783640" cy="2458720"/>
+                  <wp:effectExtent l="0" t="0" r="0" b="0"/>
                   <wp:docPr id="1115823636" name="Immagine 1"/>
                   <wp:cNvGraphicFramePr>
                     <a:graphicFrameLocks xmlns:a="http://schemas.openxmlformats.org/drawingml/2006/main" noChangeAspect="1"/>
@@ -999,7 +986,7 @@
                         <pic:spPr>
                           <a:xfrm>
                             <a:off x="0" y="0"/>
-                            <a:ext cx="2741449" cy="2421453"/>
+                            <a:ext cx="2803376" cy="2476152"/>
                           </a:xfrm>
                           <a:prstGeom prst="rect">
                             <a:avLst/>
@@ -1019,18 +1006,11 @@
                 <w:rFonts w:cstheme="minorHAnsi"/>
               </w:rPr>
             </w:pPr>
-          </w:p>
-          <w:p>
-            <w:pPr>
-              <w:spacing w:after="10"/>
-              <w:rPr>
-                <w:rFonts w:cstheme="minorHAnsi"/>
-              </w:rPr>
-            </w:pPr>
-            <w:r>
-              <w:rPr>
-                <w:rFonts w:cstheme="minorHAnsi"/>
-              </w:rPr>
+            <w:r>
+              <w:rPr>
+                <w:rFonts w:cstheme="minorHAnsi"/>
+              </w:rPr>
+              <w:lastRenderedPageBreak/>
               <w:t>Then, from “</w:t>
             </w:r>
             <w:r>
@@ -1142,28 +1122,18 @@
                 <w:rFonts w:cstheme="minorHAnsi"/>
               </w:rPr>
             </w:pPr>
-          </w:p>
-          <w:p>
-            <w:pPr>
-              <w:spacing w:after="10"/>
-              <w:rPr>
-                <w:rFonts w:cstheme="minorHAnsi"/>
-              </w:rPr>
-            </w:pPr>
             <w:r>
               <w:rPr>
                 <w:rFonts w:cstheme="minorHAnsi"/>
               </w:rPr>
               <w:t xml:space="preserve">And the UART for the remote transmission of the temperature value to the </w:t>
             </w:r>
-            <w:proofErr w:type="spellStart"/>
-            <w:r>
-              <w:rPr>
-                <w:rFonts w:cstheme="minorHAnsi"/>
-              </w:rPr>
-              <w:t>matlab</w:t>
-            </w:r>
-            <w:proofErr w:type="spellEnd"/>
+            <w:r>
+              <w:rPr>
+                <w:rFonts w:cstheme="minorHAnsi"/>
+              </w:rPr>
+              <w:t>MATLAB</w:t>
+            </w:r>
             <w:r>
               <w:rPr>
                 <w:rFonts w:cstheme="minorHAnsi"/>
@@ -1478,21 +1448,7 @@
               <w:rPr>
                 <w:rFonts w:cstheme="minorHAnsi"/>
               </w:rPr>
-              <w:t>Then in the “</w:t>
-            </w:r>
-            <w:proofErr w:type="spellStart"/>
-            <w:r>
-              <w:rPr>
-                <w:rFonts w:cstheme="minorHAnsi"/>
-              </w:rPr>
-              <w:t>main.c</w:t>
-            </w:r>
-            <w:proofErr w:type="spellEnd"/>
-            <w:r>
-              <w:rPr>
-                <w:rFonts w:cstheme="minorHAnsi"/>
-              </w:rPr>
-              <w:t>” file w</w:t>
+              <w:t>Then in the “main.c” file w</w:t>
             </w:r>
             <w:r>
               <w:rPr>
@@ -1726,7 +1682,63 @@
                 <w:noProof/>
                 <w14:ligatures w14:val="standardContextual"/>
               </w:rPr>
-              <w:t xml:space="preserve"> will be used in the </w:t>
+              <w:t xml:space="preserve"> will be used in the HAL_</w:t>
+            </w:r>
+            <w:r>
+              <w:rPr>
+                <w:noProof/>
+                <w14:ligatures w14:val="standardContextual"/>
+              </w:rPr>
+              <w:t>I2C_Master_Receive</w:t>
+            </w:r>
+            <w:r>
+              <w:rPr>
+                <w:noProof/>
+                <w14:ligatures w14:val="standardContextual"/>
+              </w:rPr>
+              <w:t xml:space="preserve"> function. The write </w:t>
+            </w:r>
+            <w:r>
+              <w:rPr>
+                <w:noProof/>
+                <w14:ligatures w14:val="standardContextual"/>
+              </w:rPr>
+              <w:t>and</w:t>
+            </w:r>
+            <w:r>
+              <w:rPr>
+                <w:noProof/>
+                <w14:ligatures w14:val="standardContextual"/>
+              </w:rPr>
+              <w:t xml:space="preserve"> the read request</w:t>
+            </w:r>
+            <w:r>
+              <w:rPr>
+                <w:noProof/>
+                <w14:ligatures w14:val="standardContextual"/>
+              </w:rPr>
+              <w:t>s</w:t>
+            </w:r>
+            <w:r>
+              <w:rPr>
+                <w:noProof/>
+                <w14:ligatures w14:val="standardContextual"/>
+              </w:rPr>
+              <w:t xml:space="preserve"> can be distinguished </w:t>
+            </w:r>
+            <w:r>
+              <w:rPr>
+                <w:noProof/>
+                <w14:ligatures w14:val="standardContextual"/>
+              </w:rPr>
+              <w:t>by</w:t>
+            </w:r>
+            <w:r>
+              <w:rPr>
+                <w:noProof/>
+                <w14:ligatures w14:val="standardContextual"/>
+              </w:rPr>
+              <w:t xml:space="preserve"> the LSB </w:t>
             </w:r>
             <w:r>
               <w:rPr>
@@ -1734,88 +1746,22 @@
                 <w14:ligatures w14:val="standardContextual"/>
               </w:rPr>
               <w:lastRenderedPageBreak/>
-              <w:t>HAL_</w:t>
-            </w:r>
-            <w:r>
-              <w:rPr>
-                <w:noProof/>
-                <w14:ligatures w14:val="standardContextual"/>
-              </w:rPr>
-              <w:t>I2C_Master_Receive</w:t>
-            </w:r>
-            <w:r>
-              <w:rPr>
-                <w:noProof/>
-                <w14:ligatures w14:val="standardContextual"/>
-              </w:rPr>
-              <w:t xml:space="preserve"> function. The lsb bit of these two similar addresses distinguishes the write from the read request.</w:t>
-            </w:r>
-          </w:p>
-          <w:p>
-            <w:pPr>
-              <w:spacing w:after="0"/>
-              <w:rPr>
-                <w:noProof/>
-                <w14:ligatures w14:val="standardContextual"/>
-              </w:rPr>
-            </w:pPr>
+              <w:t>since it is ‘0’ for the write address and ‘1’ for the read address.</w:t>
+            </w:r>
+            <w:r>
+              <w:rPr>
+                <w:noProof/>
+                <w14:ligatures w14:val="standardContextual"/>
+              </w:rPr>
+              <w:t xml:space="preserve"> </w:t>
+            </w:r>
             <w:r>
               <w:rPr>
                 <w:noProof/>
                 <w14:ligatures w14:val="standardContextual"/>
               </w:rPr>
               <w:drawing>
-                <wp:inline distT="0" distB="0" distL="0" distR="0" wp14:anchorId="462CD25B" wp14:editId="408ED7AF">
-                  <wp:extent cx="6120130" cy="2252980"/>
-                  <wp:effectExtent l="0" t="0" r="0" b="0"/>
-                  <wp:docPr id="457463112" name="Immagine 1"/>
-                  <wp:cNvGraphicFramePr>
-                    <a:graphicFrameLocks xmlns:a="http://schemas.openxmlformats.org/drawingml/2006/main" noChangeAspect="1"/>
-                  </wp:cNvGraphicFramePr>
-                  <a:graphic xmlns:a="http://schemas.openxmlformats.org/drawingml/2006/main">
-                    <a:graphicData uri="http://schemas.openxmlformats.org/drawingml/2006/picture">
-                      <pic:pic xmlns:pic="http://schemas.openxmlformats.org/drawingml/2006/picture">
-                        <pic:nvPicPr>
-                          <pic:cNvPr id="457463112" name=""/>
-                          <pic:cNvPicPr/>
-                        </pic:nvPicPr>
-                        <pic:blipFill>
-                          <a:blip r:embed="rId13"/>
-                          <a:stretch>
-                            <a:fillRect/>
-                          </a:stretch>
-                        </pic:blipFill>
-                        <pic:spPr>
-                          <a:xfrm>
-                            <a:off x="0" y="0"/>
-                            <a:ext cx="6120130" cy="2252980"/>
-                          </a:xfrm>
-                          <a:prstGeom prst="rect">
-                            <a:avLst/>
-                          </a:prstGeom>
-                        </pic:spPr>
-                      </pic:pic>
-                    </a:graphicData>
-                  </a:graphic>
-                </wp:inline>
-              </w:drawing>
-            </w:r>
-          </w:p>
-          <w:p>
-            <w:pPr>
-              <w:spacing w:after="0"/>
-              <w:rPr>
-                <w:noProof/>
-                <w14:ligatures w14:val="standardContextual"/>
-              </w:rPr>
-            </w:pPr>
-            <w:r>
-              <w:rPr>
-                <w:noProof/>
-                <w14:ligatures w14:val="standardContextual"/>
-              </w:rPr>
-              <w:drawing>
-                <wp:inline distT="0" distB="0" distL="0" distR="0" wp14:anchorId="622A3D44" wp14:editId="097D4155">
+                <wp:inline distT="0" distB="0" distL="0" distR="0" wp14:anchorId="3EDE03FB" wp14:editId="664B86D4">
                   <wp:extent cx="2848373" cy="581106"/>
                   <wp:effectExtent l="0" t="0" r="9525" b="9525"/>
                   <wp:docPr id="1473190043" name="Immagine 1"/>
@@ -1830,7 +1776,7 @@
                           <pic:cNvPicPr/>
                         </pic:nvPicPr>
                         <pic:blipFill>
-                          <a:blip r:embed="rId14"/>
+                          <a:blip r:embed="rId13"/>
                           <a:stretch>
                             <a:fillRect/>
                           </a:stretch>
@@ -1859,6 +1805,84 @@
                 <w14:ligatures w14:val="standardContextual"/>
               </w:rPr>
             </w:pPr>
+            <w:r>
+              <w:rPr>
+                <w:noProof/>
+                <w14:ligatures w14:val="standardContextual"/>
+              </w:rPr>
+              <w:drawing>
+                <wp:inline distT="0" distB="0" distL="0" distR="0" wp14:anchorId="462CD25B" wp14:editId="002C3E2A">
+                  <wp:extent cx="6120130" cy="2209800"/>
+                  <wp:effectExtent l="0" t="0" r="0" b="0"/>
+                  <wp:docPr id="457463112" name="Immagine 1"/>
+                  <wp:cNvGraphicFramePr>
+                    <a:graphicFrameLocks xmlns:a="http://schemas.openxmlformats.org/drawingml/2006/main" noChangeAspect="1"/>
+                  </wp:cNvGraphicFramePr>
+                  <a:graphic xmlns:a="http://schemas.openxmlformats.org/drawingml/2006/main">
+                    <a:graphicData uri="http://schemas.openxmlformats.org/drawingml/2006/picture">
+                      <pic:pic xmlns:pic="http://schemas.openxmlformats.org/drawingml/2006/picture">
+                        <pic:nvPicPr>
+                          <pic:cNvPr id="457463112" name=""/>
+                          <pic:cNvPicPr/>
+                        </pic:nvPicPr>
+                        <pic:blipFill rotWithShape="1">
+                          <a:blip r:embed="rId14"/>
+                          <a:srcRect b="1917"/>
+                          <a:stretch/>
+                        </pic:blipFill>
+                        <pic:spPr bwMode="auto">
+                          <a:xfrm>
+                            <a:off x="0" y="0"/>
+                            <a:ext cx="6120130" cy="2209800"/>
+                          </a:xfrm>
+                          <a:prstGeom prst="rect">
+                            <a:avLst/>
+                          </a:prstGeom>
+                          <a:ln>
+                            <a:noFill/>
+                          </a:ln>
+                          <a:extLst>
+                            <a:ext uri="{53640926-AAD7-44D8-BBD7-CCE9431645EC}">
+                              <a14:shadowObscured xmlns:a14="http://schemas.microsoft.com/office/drawing/2010/main"/>
+                            </a:ext>
+                          </a:extLst>
+                        </pic:spPr>
+                      </pic:pic>
+                    </a:graphicData>
+                  </a:graphic>
+                </wp:inline>
+              </w:drawing>
+            </w:r>
+          </w:p>
+          <w:p>
+            <w:pPr>
+              <w:spacing w:after="0"/>
+              <w:rPr>
+                <w:noProof/>
+                <w14:ligatures w14:val="standardContextual"/>
+              </w:rPr>
+            </w:pPr>
+            <w:r>
+              <w:rPr>
+                <w:noProof/>
+                <w14:ligatures w14:val="standardContextual"/>
+              </w:rPr>
+              <w:t xml:space="preserve">Then we proceeded to </w:t>
+            </w:r>
+            <w:r>
+              <w:rPr>
+                <w:noProof/>
+                <w14:ligatures w14:val="standardContextual"/>
+              </w:rPr>
+              <w:t>define</w:t>
+            </w:r>
+            <w:r>
+              <w:rPr>
+                <w:noProof/>
+                <w14:ligatures w14:val="standardContextual"/>
+              </w:rPr>
+              <w:t xml:space="preserve"> other variables, in particular:</w:t>
+            </w:r>
           </w:p>
           <w:p>
             <w:pPr>
@@ -1908,7 +1932,50 @@
                 <w:noProof/>
                 <w14:ligatures w14:val="standardContextual"/>
               </w:rPr>
-              <w:t>data</w:t>
+              <w:t>d</w:t>
+            </w:r>
+            <w:r>
+              <w:rPr>
+                <w:i/>
+                <w:iCs/>
+                <w:noProof/>
+                <w14:ligatures w14:val="standardContextual"/>
+              </w:rPr>
+              <w:t>ata</w:t>
+            </w:r>
+            <w:r>
+              <w:rPr>
+                <w:i/>
+                <w:iCs/>
+                <w:noProof/>
+                <w14:ligatures w14:val="standardContextual"/>
+              </w:rPr>
+              <w:t>[</w:t>
+            </w:r>
+            <w:r>
+              <w:rPr>
+                <w:i/>
+                <w:iCs/>
+                <w:noProof/>
+                <w14:ligatures w14:val="standardContextual"/>
+              </w:rPr>
+              <w:t>2</w:t>
+            </w:r>
+            <w:r>
+              <w:rPr>
+                <w:i/>
+                <w:iCs/>
+                <w:noProof/>
+                <w14:ligatures w14:val="standardContextual"/>
+              </w:rPr>
+              <w:t xml:space="preserve">] </w:t>
+            </w:r>
+            <w:r>
+              <w:rPr>
+                <w:noProof/>
+                <w14:ligatures w14:val="standardContextual"/>
+              </w:rPr>
+              <w:t>is an array that will store the temperature values sent by the sensor</w:t>
             </w:r>
             <w:r>
               <w:rPr>
@@ -1944,6 +2011,13 @@
                 <w:noProof/>
                 <w14:ligatures w14:val="standardContextual"/>
               </w:rPr>
+              <w:t xml:space="preserve"> is a variable that we used to solve “the bug” due to the use of different sensors (LM75 and LM75B)</w:t>
+            </w:r>
+            <w:r>
+              <w:rPr>
+                <w:noProof/>
+                <w14:ligatures w14:val="standardContextual"/>
+              </w:rPr>
               <w:t>;</w:t>
             </w:r>
           </w:p>
@@ -1961,6 +2035,22 @@
             </w:pPr>
             <w:r>
               <w:rPr>
+                <w:i/>
+                <w:iCs/>
+                <w:noProof/>
+                <w14:ligatures w14:val="standardContextual"/>
+              </w:rPr>
+              <w:t>size</w:t>
+            </w:r>
+            <w:r>
+              <w:rPr>
+                <w:noProof/>
+                <w14:ligatures w14:val="standardContextual"/>
+              </w:rPr>
+              <w:t xml:space="preserve"> is a variable that indicates the number of bytes received or transmitted during the I2C communication</w:t>
+            </w:r>
+            <w:r>
+              <w:rPr>
                 <w:noProof/>
                 <w14:ligatures w14:val="standardContextual"/>
               </w:rPr>
@@ -1969,51 +2059,170 @@
           </w:p>
           <w:p>
             <w:pPr>
-              <w:pStyle w:val="Default"/>
-              <w:rPr>
-                <w:lang w:val="en-GB"/>
-              </w:rPr>
-            </w:pPr>
-          </w:p>
-          <w:p>
-            <w:pPr>
-              <w:pStyle w:val="Default"/>
-              <w:rPr>
-                <w:lang w:val="en-GB"/>
-              </w:rPr>
-            </w:pPr>
-          </w:p>
-          <w:p>
-            <w:pPr>
-              <w:pStyle w:val="Default"/>
-              <w:rPr>
-                <w:lang w:val="en-GB"/>
-              </w:rPr>
-            </w:pPr>
-          </w:p>
-          <w:p>
-            <w:pPr>
-              <w:pStyle w:val="Default"/>
-              <w:rPr>
-                <w:lang w:val="en-GB"/>
-              </w:rPr>
-            </w:pPr>
-          </w:p>
-          <w:p>
-            <w:pPr>
-              <w:pStyle w:val="Default"/>
-              <w:rPr>
-                <w:lang w:val="en-GB"/>
-              </w:rPr>
-            </w:pPr>
-          </w:p>
-          <w:p>
-            <w:pPr>
-              <w:pStyle w:val="Default"/>
-              <w:rPr>
-                <w:lang w:val="en-GB"/>
-              </w:rPr>
-            </w:pPr>
+              <w:pStyle w:val="ListParagraph"/>
+              <w:numPr>
+                <w:ilvl w:val="0"/>
+                <w:numId w:val="5"/>
+              </w:numPr>
+              <w:rPr>
+                <w:noProof/>
+                <w14:ligatures w14:val="standardContextual"/>
+              </w:rPr>
+            </w:pPr>
+            <w:r>
+              <w:rPr>
+                <w:i/>
+                <w:iCs/>
+                <w:noProof/>
+                <w14:ligatures w14:val="standardContextual"/>
+              </w:rPr>
+              <w:t>timeout</w:t>
+            </w:r>
+            <w:r>
+              <w:rPr>
+                <w:noProof/>
+                <w14:ligatures w14:val="standardContextual"/>
+              </w:rPr>
+              <w:t xml:space="preserve"> is the timeout time in ms</w:t>
+            </w:r>
+            <w:r>
+              <w:rPr>
+                <w:noProof/>
+                <w14:ligatures w14:val="standardContextual"/>
+              </w:rPr>
+              <w:t>;</w:t>
+            </w:r>
+          </w:p>
+          <w:p>
+            <w:pPr>
+              <w:pStyle w:val="ListParagraph"/>
+              <w:numPr>
+                <w:ilvl w:val="0"/>
+                <w:numId w:val="5"/>
+              </w:numPr>
+              <w:rPr>
+                <w:noProof/>
+                <w14:ligatures w14:val="standardContextual"/>
+              </w:rPr>
+            </w:pPr>
+            <w:r>
+              <w:rPr>
+                <w:i/>
+                <w:iCs/>
+                <w:noProof/>
+                <w14:ligatures w14:val="standardContextual"/>
+              </w:rPr>
+              <w:t xml:space="preserve">string </w:t>
+            </w:r>
+            <w:r>
+              <w:rPr>
+                <w:noProof/>
+                <w14:ligatures w14:val="standardContextual"/>
+              </w:rPr>
+              <w:t xml:space="preserve">and </w:t>
+            </w:r>
+            <w:r>
+              <w:rPr>
+                <w:i/>
+                <w:iCs/>
+                <w:noProof/>
+                <w14:ligatures w14:val="standardContextual"/>
+              </w:rPr>
+              <w:t>string_length</w:t>
+            </w:r>
+            <w:r>
+              <w:rPr>
+                <w:noProof/>
+                <w14:ligatures w14:val="standardContextual"/>
+              </w:rPr>
+              <w:t xml:space="preserve"> are used as usual to convert an integer value into a </w:t>
+            </w:r>
+            <w:r>
+              <w:rPr>
+                <w:noProof/>
+                <w14:ligatures w14:val="standardContextual"/>
+              </w:rPr>
+              <w:t>string</w:t>
+            </w:r>
+            <w:r>
+              <w:rPr>
+                <w:noProof/>
+                <w14:ligatures w14:val="standardContextual"/>
+              </w:rPr>
+              <w:t>;</w:t>
+            </w:r>
+          </w:p>
+          <w:p>
+            <w:pPr>
+              <w:pStyle w:val="ListParagraph"/>
+              <w:numPr>
+                <w:ilvl w:val="0"/>
+                <w:numId w:val="5"/>
+              </w:numPr>
+              <w:rPr>
+                <w:noProof/>
+                <w14:ligatures w14:val="standardContextual"/>
+              </w:rPr>
+            </w:pPr>
+            <w:r>
+              <w:rPr>
+                <w:i/>
+                <w:iCs/>
+                <w:noProof/>
+                <w14:ligatures w14:val="standardContextual"/>
+              </w:rPr>
+              <w:t>concat_data</w:t>
+            </w:r>
+            <w:r>
+              <w:rPr>
+                <w:noProof/>
+                <w14:ligatures w14:val="standardContextual"/>
+              </w:rPr>
+              <w:t xml:space="preserve"> is a variable that stores the arranged value of the </w:t>
+            </w:r>
+            <w:r>
+              <w:rPr>
+                <w:noProof/>
+                <w14:ligatures w14:val="standardContextual"/>
+              </w:rPr>
+              <w:t>11-bit</w:t>
+            </w:r>
+            <w:r>
+              <w:rPr>
+                <w:noProof/>
+                <w14:ligatures w14:val="standardContextual"/>
+              </w:rPr>
+              <w:t xml:space="preserve"> temperature;</w:t>
+            </w:r>
+          </w:p>
+          <w:p>
+            <w:pPr>
+              <w:pStyle w:val="ListParagraph"/>
+              <w:numPr>
+                <w:ilvl w:val="0"/>
+                <w:numId w:val="5"/>
+              </w:numPr>
+              <w:rPr>
+                <w:noProof/>
+                <w14:ligatures w14:val="standardContextual"/>
+              </w:rPr>
+            </w:pPr>
+            <w:r>
+              <w:rPr>
+                <w:i/>
+                <w:iCs/>
+                <w:noProof/>
+                <w14:ligatures w14:val="standardContextual"/>
+              </w:rPr>
+              <w:t xml:space="preserve">temperature </w:t>
+            </w:r>
+            <w:r>
+              <w:rPr>
+                <w:noProof/>
+                <w14:ligatures w14:val="standardContextual"/>
+              </w:rPr>
+              <w:t>is the variable that stores the converted temperature value;</w:t>
+            </w:r>
           </w:p>
           <w:p>
             <w:pPr>
@@ -2027,166 +2236,43 @@
             <w:r>
               <w:rPr>
                 <w:rFonts w:cstheme="minorHAnsi"/>
-              </w:rPr>
-              <w:t xml:space="preserve">The </w:t>
-            </w:r>
-            <w:proofErr w:type="spellStart"/>
-            <w:proofErr w:type="gramStart"/>
-            <w:r>
-              <w:rPr>
-                <w:rFonts w:cstheme="minorHAnsi"/>
-                <w:i/>
-                <w:iCs/>
-              </w:rPr>
-              <w:t>snprintf</w:t>
-            </w:r>
-            <w:proofErr w:type="spellEnd"/>
-            <w:r>
-              <w:rPr>
-                <w:rFonts w:cstheme="minorHAnsi"/>
-                <w:i/>
-                <w:iCs/>
-              </w:rPr>
-              <w:t>(</w:t>
-            </w:r>
-            <w:proofErr w:type="gramEnd"/>
-            <w:r>
-              <w:rPr>
-                <w:rFonts w:cstheme="minorHAnsi"/>
-                <w:i/>
-                <w:iCs/>
-              </w:rPr>
-              <w:t>)</w:t>
-            </w:r>
-            <w:r>
-              <w:rPr>
-                <w:rFonts w:cstheme="minorHAnsi"/>
-              </w:rPr>
-              <w:t xml:space="preserve"> function, given</w:t>
-            </w:r>
-            <w:r>
-              <w:rPr>
-                <w:rFonts w:cstheme="minorHAnsi"/>
-                <w:i/>
-                <w:iCs/>
-              </w:rPr>
-              <w:t xml:space="preserve"> </w:t>
-            </w:r>
-            <w:r>
-              <w:rPr>
-                <w:rFonts w:cstheme="minorHAnsi"/>
-                <w:i/>
-                <w:iCs/>
-              </w:rPr>
-              <w:t>string</w:t>
-            </w:r>
-            <w:r>
-              <w:rPr>
-                <w:rFonts w:cstheme="minorHAnsi"/>
-                <w:i/>
-                <w:iCs/>
-              </w:rPr>
-              <w:t xml:space="preserve"> </w:t>
-            </w:r>
-            <w:r>
-              <w:rPr>
-                <w:rFonts w:cstheme="minorHAnsi"/>
-              </w:rPr>
-              <w:t>and its</w:t>
-            </w:r>
-            <w:r>
-              <w:rPr>
-                <w:rFonts w:cstheme="minorHAnsi"/>
-                <w:i/>
-                <w:iCs/>
-              </w:rPr>
-              <w:t xml:space="preserve"> </w:t>
-            </w:r>
-            <w:r>
-              <w:rPr>
-                <w:rFonts w:cstheme="minorHAnsi"/>
-              </w:rPr>
-              <w:t>size</w:t>
-            </w:r>
-            <w:r>
-              <w:rPr>
-                <w:rFonts w:cstheme="minorHAnsi"/>
-              </w:rPr>
-              <w:t xml:space="preserve"> </w:t>
-            </w:r>
-            <w:proofErr w:type="spellStart"/>
-            <w:r>
-              <w:rPr>
-                <w:rFonts w:cstheme="minorHAnsi"/>
-                <w:i/>
-                <w:iCs/>
-              </w:rPr>
-              <w:t>string_lenght</w:t>
-            </w:r>
-            <w:proofErr w:type="spellEnd"/>
-            <w:r>
-              <w:rPr>
-                <w:rFonts w:cstheme="minorHAnsi"/>
-                <w:i/>
-                <w:iCs/>
-              </w:rPr>
-              <w:t xml:space="preserve">, </w:t>
-            </w:r>
-            <w:r>
-              <w:rPr>
-                <w:rFonts w:cstheme="minorHAnsi"/>
-              </w:rPr>
-              <w:t>parses the specified values in the specified formats in</w:t>
-            </w:r>
-            <w:r>
-              <w:rPr>
-                <w:rFonts w:cstheme="minorHAnsi"/>
-              </w:rPr>
-              <w:t xml:space="preserve"> the buffer. Finally,</w:t>
-            </w:r>
-            <w:r>
-              <w:rPr>
-                <w:rFonts w:cstheme="minorHAnsi"/>
-              </w:rPr>
-              <w:t xml:space="preserve"> we transmit the buffer with Direct Memory Access through our </w:t>
-            </w:r>
-            <w:r>
-              <w:rPr>
-                <w:rFonts w:cstheme="minorHAnsi"/>
-                <w:i/>
-                <w:iCs/>
-              </w:rPr>
-              <w:t>uart2</w:t>
-            </w:r>
-            <w:r>
-              <w:rPr>
-                <w:rFonts w:cstheme="minorHAnsi"/>
-              </w:rPr>
-              <w:t xml:space="preserve"> interface</w:t>
-            </w:r>
-            <w:r>
-              <w:rPr>
-                <w:rFonts w:cstheme="minorHAnsi"/>
-              </w:rPr>
-              <w:t>, with its characters</w:t>
-            </w:r>
-            <w:r>
-              <w:rPr>
-                <w:rFonts w:cstheme="minorHAnsi"/>
-              </w:rPr>
-              <w:t>’</w:t>
-            </w:r>
-            <w:r>
-              <w:rPr>
-                <w:rFonts w:cstheme="minorHAnsi"/>
-              </w:rPr>
-              <w:t xml:space="preserve"> length</w:t>
-            </w:r>
-            <w:r>
-              <w:rPr>
-                <w:rFonts w:cstheme="minorHAnsi"/>
-              </w:rPr>
-              <w:t>.</w:t>
+                <w:noProof/>
+              </w:rPr>
+              <w:drawing>
+                <wp:inline distT="0" distB="0" distL="0" distR="0" wp14:anchorId="0955653D" wp14:editId="3943ADA5">
+                  <wp:extent cx="5983808" cy="3177540"/>
+                  <wp:effectExtent l="0" t="0" r="0" b="3810"/>
+                  <wp:docPr id="1388749069" name="Immagine 1"/>
+                  <wp:cNvGraphicFramePr>
+                    <a:graphicFrameLocks xmlns:a="http://schemas.openxmlformats.org/drawingml/2006/main" noChangeAspect="1"/>
+                  </wp:cNvGraphicFramePr>
+                  <a:graphic xmlns:a="http://schemas.openxmlformats.org/drawingml/2006/main">
+                    <a:graphicData uri="http://schemas.openxmlformats.org/drawingml/2006/picture">
+                      <pic:pic xmlns:pic="http://schemas.openxmlformats.org/drawingml/2006/picture">
+                        <pic:nvPicPr>
+                          <pic:cNvPr id="1388749069" name=""/>
+                          <pic:cNvPicPr/>
+                        </pic:nvPicPr>
+                        <pic:blipFill>
+                          <a:blip r:embed="rId15"/>
+                          <a:stretch>
+                            <a:fillRect/>
+                          </a:stretch>
+                        </pic:blipFill>
+                        <pic:spPr>
+                          <a:xfrm>
+                            <a:off x="0" y="0"/>
+                            <a:ext cx="5991800" cy="3181784"/>
+                          </a:xfrm>
+                          <a:prstGeom prst="rect">
+                            <a:avLst/>
+                          </a:prstGeom>
+                        </pic:spPr>
+                      </pic:pic>
+                    </a:graphicData>
+                  </a:graphic>
+                </wp:inline>
+              </w:drawing>
             </w:r>
           </w:p>
           <w:p>
@@ -2194,10 +2280,358 @@
               <w:pBdr>
                 <w:bottom w:val="single" w:sz="6" w:space="1" w:color="auto"/>
               </w:pBdr>
-              <w:rPr>
-                <w:rFonts w:cstheme="minorHAnsi"/>
-              </w:rPr>
-            </w:pPr>
+              <w:jc w:val="both"/>
+              <w:rPr>
+                <w:rFonts w:cstheme="minorHAnsi"/>
+              </w:rPr>
+            </w:pPr>
+            <w:r>
+              <w:rPr>
+                <w:rFonts w:cstheme="minorHAnsi"/>
+              </w:rPr>
+              <w:t xml:space="preserve">In the TIM2 callback function, we arrange the receive and control </w:t>
+            </w:r>
+            <w:r>
+              <w:rPr>
+                <w:rFonts w:cstheme="minorHAnsi"/>
+              </w:rPr>
+              <w:t>sections</w:t>
+            </w:r>
+            <w:r>
+              <w:rPr>
+                <w:rFonts w:cstheme="minorHAnsi"/>
+              </w:rPr>
+              <w:t xml:space="preserve"> of both temperature sensors</w:t>
+            </w:r>
+            <w:r>
+              <w:rPr>
+                <w:rFonts w:cstheme="minorHAnsi"/>
+              </w:rPr>
+              <w:t xml:space="preserve"> (LM75 and LM75B)</w:t>
+            </w:r>
+            <w:r>
+              <w:rPr>
+                <w:rFonts w:cstheme="minorHAnsi"/>
+              </w:rPr>
+              <w:t xml:space="preserve">. With the function </w:t>
+            </w:r>
+            <w:r>
+              <w:rPr>
+                <w:rFonts w:cstheme="minorHAnsi"/>
+                <w:i/>
+                <w:iCs/>
+              </w:rPr>
+              <w:t>HAL_I2C_Master_Receive</w:t>
+            </w:r>
+            <w:r>
+              <w:rPr>
+                <w:rFonts w:cstheme="minorHAnsi"/>
+              </w:rPr>
+              <w:t xml:space="preserve"> we set a receive whenever the TIM2 callback is triggered (</w:t>
+            </w:r>
+            <w:r>
+              <w:rPr>
+                <w:rFonts w:cstheme="minorHAnsi"/>
+              </w:rPr>
+              <w:t>controlled by the</w:t>
+            </w:r>
+            <w:r>
+              <w:rPr>
+                <w:rFonts w:cstheme="minorHAnsi"/>
+              </w:rPr>
+              <w:t xml:space="preserve"> TEMPO variable</w:t>
+            </w:r>
+            <w:r>
+              <w:rPr>
+                <w:rFonts w:cstheme="minorHAnsi"/>
+              </w:rPr>
+              <w:t>, each 1 second</w:t>
+            </w:r>
+            <w:r>
+              <w:rPr>
+                <w:rFonts w:cstheme="minorHAnsi"/>
+              </w:rPr>
+              <w:t>).</w:t>
+            </w:r>
+            <w:r>
+              <w:rPr>
+                <w:rFonts w:cstheme="minorHAnsi"/>
+              </w:rPr>
+              <w:t xml:space="preserve"> </w:t>
+            </w:r>
+            <w:r>
+              <w:rPr>
+                <w:rFonts w:cstheme="minorHAnsi"/>
+                <w:i/>
+                <w:iCs/>
+              </w:rPr>
+              <w:t>LM75_RD_ADDRESS</w:t>
+            </w:r>
+            <w:r>
+              <w:rPr>
+                <w:rFonts w:cstheme="minorHAnsi"/>
+              </w:rPr>
+              <w:t xml:space="preserve"> is used to </w:t>
+            </w:r>
+            <w:r>
+              <w:rPr>
+                <w:rFonts w:cstheme="minorHAnsi"/>
+              </w:rPr>
+              <w:lastRenderedPageBreak/>
+              <w:t xml:space="preserve">inform the LM75 </w:t>
+            </w:r>
+            <w:r>
+              <w:rPr>
+                <w:rFonts w:cstheme="minorHAnsi"/>
+              </w:rPr>
+              <w:t xml:space="preserve">that </w:t>
+            </w:r>
+            <w:r>
+              <w:rPr>
+                <w:rFonts w:cstheme="minorHAnsi"/>
+              </w:rPr>
+              <w:t>we want to read its values</w:t>
+            </w:r>
+            <w:r>
+              <w:rPr>
+                <w:rFonts w:cstheme="minorHAnsi"/>
+              </w:rPr>
+              <w:t xml:space="preserve"> </w:t>
+            </w:r>
+            <w:r>
+              <w:rPr>
+                <w:rFonts w:cstheme="minorHAnsi"/>
+              </w:rPr>
+              <w:t xml:space="preserve">and store them </w:t>
+            </w:r>
+            <w:r>
+              <w:rPr>
+                <w:rFonts w:cstheme="minorHAnsi"/>
+              </w:rPr>
+              <w:t>in</w:t>
+            </w:r>
+            <w:r>
+              <w:rPr>
+                <w:rFonts w:cstheme="minorHAnsi"/>
+              </w:rPr>
+              <w:t xml:space="preserve"> </w:t>
+            </w:r>
+            <w:r>
+              <w:rPr>
+                <w:rFonts w:cstheme="minorHAnsi"/>
+                <w:i/>
+                <w:iCs/>
+              </w:rPr>
+              <w:t xml:space="preserve">data </w:t>
+            </w:r>
+            <w:r>
+              <w:rPr>
+                <w:rFonts w:cstheme="minorHAnsi"/>
+              </w:rPr>
+              <w:t xml:space="preserve">(that is an array of </w:t>
+            </w:r>
+            <w:r>
+              <w:rPr>
+                <w:rFonts w:cstheme="minorHAnsi"/>
+                <w:i/>
+                <w:iCs/>
+              </w:rPr>
+              <w:t>size + 1</w:t>
+            </w:r>
+            <w:r>
+              <w:rPr>
+                <w:rFonts w:cstheme="minorHAnsi"/>
+              </w:rPr>
+              <w:t xml:space="preserve">). Since we deal both with integer and decimal </w:t>
+            </w:r>
+            <w:r>
+              <w:rPr>
+                <w:rFonts w:cstheme="minorHAnsi"/>
+              </w:rPr>
+              <w:t>parts</w:t>
+            </w:r>
+            <w:r>
+              <w:rPr>
+                <w:rFonts w:cstheme="minorHAnsi"/>
+              </w:rPr>
+              <w:t xml:space="preserve">, </w:t>
+            </w:r>
+            <w:r>
+              <w:rPr>
+                <w:rFonts w:cstheme="minorHAnsi"/>
+                <w:i/>
+                <w:iCs/>
+              </w:rPr>
+              <w:t>size + 1</w:t>
+            </w:r>
+            <w:r>
+              <w:rPr>
+                <w:rFonts w:cstheme="minorHAnsi"/>
+              </w:rPr>
+              <w:t xml:space="preserve"> is set equal to 2.</w:t>
+            </w:r>
+            <w:r>
+              <w:rPr>
+                <w:rFonts w:cstheme="minorHAnsi"/>
+              </w:rPr>
+              <w:t xml:space="preserve"> Then we aggregate the useful bits into </w:t>
+            </w:r>
+            <w:r>
+              <w:rPr>
+                <w:rFonts w:cstheme="minorHAnsi"/>
+              </w:rPr>
+              <w:t xml:space="preserve">the </w:t>
+            </w:r>
+            <w:r>
+              <w:rPr>
+                <w:rFonts w:cstheme="minorHAnsi"/>
+                <w:i/>
+                <w:iCs/>
+              </w:rPr>
+              <w:t xml:space="preserve">concat_data </w:t>
+            </w:r>
+            <w:r>
+              <w:rPr>
+                <w:rFonts w:cstheme="minorHAnsi"/>
+              </w:rPr>
+              <w:t xml:space="preserve">variable. Once done we check if the MSB of </w:t>
+            </w:r>
+            <w:r>
+              <w:rPr>
+                <w:rFonts w:cstheme="minorHAnsi"/>
+                <w:i/>
+                <w:iCs/>
+              </w:rPr>
+              <w:t>data</w:t>
+            </w:r>
+            <w:r>
+              <w:rPr>
+                <w:rFonts w:cstheme="minorHAnsi"/>
+                <w:i/>
+                <w:iCs/>
+              </w:rPr>
+              <w:t xml:space="preserve">[0] (data[0] </w:t>
+            </w:r>
+            <w:r>
+              <w:rPr>
+                <w:rFonts w:cstheme="minorHAnsi"/>
+              </w:rPr>
+              <w:t>contains the integer part of the temperature),</w:t>
+            </w:r>
+            <w:r>
+              <w:rPr>
+                <w:rFonts w:cstheme="minorHAnsi"/>
+                <w:i/>
+                <w:iCs/>
+              </w:rPr>
+              <w:t xml:space="preserve"> </w:t>
+            </w:r>
+            <w:r>
+              <w:rPr>
+                <w:rFonts w:cstheme="minorHAnsi"/>
+              </w:rPr>
+              <w:t>is ‘1’ (negative number) or ‘0’ (positive number)</w:t>
+            </w:r>
+            <w:r>
+              <w:rPr>
+                <w:rFonts w:cstheme="minorHAnsi"/>
+              </w:rPr>
+              <w:t>:</w:t>
+            </w:r>
+            <w:r>
+              <w:rPr>
+                <w:rFonts w:cstheme="minorHAnsi"/>
+              </w:rPr>
+              <w:t xml:space="preserve"> i</w:t>
+            </w:r>
+            <w:r>
+              <w:rPr>
+                <w:rFonts w:cstheme="minorHAnsi"/>
+              </w:rPr>
+              <w:t xml:space="preserve">f the value is </w:t>
+            </w:r>
+            <w:r>
+              <w:rPr>
+                <w:rFonts w:cstheme="minorHAnsi"/>
+              </w:rPr>
+              <w:t>negative,</w:t>
+            </w:r>
+            <w:r>
+              <w:rPr>
+                <w:rFonts w:cstheme="minorHAnsi"/>
+              </w:rPr>
+              <w:t xml:space="preserve"> we </w:t>
+            </w:r>
+            <w:r>
+              <w:rPr>
+                <w:rFonts w:cstheme="minorHAnsi"/>
+              </w:rPr>
+              <w:t>have to make sure that also the first 5 bits</w:t>
+            </w:r>
+            <w:r>
+              <w:rPr>
+                <w:rFonts w:cstheme="minorHAnsi"/>
+              </w:rPr>
+              <w:t xml:space="preserve"> of </w:t>
+            </w:r>
+            <w:r>
+              <w:rPr>
+                <w:rFonts w:cstheme="minorHAnsi"/>
+                <w:i/>
+                <w:iCs/>
+              </w:rPr>
+              <w:t>concat_data</w:t>
+            </w:r>
+            <w:r>
+              <w:rPr>
+                <w:rFonts w:cstheme="minorHAnsi"/>
+              </w:rPr>
+              <w:t xml:space="preserve"> are ‘1’ and then we can convert the value into the temperature using the 2’s complement.</w:t>
+            </w:r>
+            <w:r>
+              <w:rPr>
+                <w:rFonts w:cstheme="minorHAnsi"/>
+              </w:rPr>
+              <w:t xml:space="preserve"> Otherwise</w:t>
+            </w:r>
+            <w:r>
+              <w:rPr>
+                <w:rFonts w:cstheme="minorHAnsi"/>
+              </w:rPr>
+              <w:t>,</w:t>
+            </w:r>
+            <w:r>
+              <w:rPr>
+                <w:rFonts w:cstheme="minorHAnsi"/>
+              </w:rPr>
+              <w:t xml:space="preserve"> we </w:t>
+            </w:r>
+            <w:r>
+              <w:rPr>
+                <w:rFonts w:cstheme="minorHAnsi"/>
+              </w:rPr>
+              <w:t>directly</w:t>
+            </w:r>
+            <w:r>
+              <w:rPr>
+                <w:rFonts w:cstheme="minorHAnsi"/>
+              </w:rPr>
+              <w:t xml:space="preserve"> convert </w:t>
+            </w:r>
+            <w:r>
+              <w:rPr>
+                <w:rFonts w:cstheme="minorHAnsi"/>
+                <w:i/>
+                <w:iCs/>
+              </w:rPr>
+              <w:t>concat_data</w:t>
+            </w:r>
+            <w:r>
+              <w:rPr>
+                <w:rFonts w:cstheme="minorHAnsi"/>
+              </w:rPr>
+              <w:t xml:space="preserve"> into the temperature.</w:t>
+            </w:r>
           </w:p>
           <w:p>
             <w:pPr>
@@ -2211,14 +2645,566 @@
             <w:r>
               <w:rPr>
                 <w:rFonts w:cstheme="minorHAnsi"/>
-                <w:noProof/>
-              </w:rPr>
-              <w:lastRenderedPageBreak/>
+              </w:rPr>
+              <w:t>Then we proce</w:t>
+            </w:r>
+            <w:r>
+              <w:rPr>
+                <w:rFonts w:cstheme="minorHAnsi"/>
+              </w:rPr>
+              <w:t>e</w:t>
+            </w:r>
+            <w:r>
+              <w:rPr>
+                <w:rFonts w:cstheme="minorHAnsi"/>
+              </w:rPr>
+              <w:t xml:space="preserve">d to write the value into a string using the </w:t>
+            </w:r>
+            <w:r>
+              <w:rPr>
+                <w:rFonts w:cstheme="minorHAnsi"/>
+                <w:i/>
+                <w:iCs/>
+              </w:rPr>
+              <w:t>snprintf()</w:t>
+            </w:r>
+            <w:r>
+              <w:rPr>
+                <w:rFonts w:cstheme="minorHAnsi"/>
+              </w:rPr>
+              <w:t xml:space="preserve"> function and we send the string to M</w:t>
+            </w:r>
+            <w:r>
+              <w:rPr>
+                <w:rFonts w:cstheme="minorHAnsi"/>
+              </w:rPr>
+              <w:t>ATLAB</w:t>
+            </w:r>
+            <w:r>
+              <w:rPr>
+                <w:rFonts w:cstheme="minorHAnsi"/>
+              </w:rPr>
+              <w:t xml:space="preserve"> through the UART as always.</w:t>
+            </w:r>
+          </w:p>
+          <w:p>
+            <w:pPr>
+              <w:pBdr>
+                <w:bottom w:val="single" w:sz="6" w:space="1" w:color="auto"/>
+              </w:pBdr>
+              <w:rPr>
+                <w:rFonts w:cstheme="minorHAnsi"/>
+              </w:rPr>
+            </w:pPr>
+            <w:r>
+              <w:rPr>
+                <w:rFonts w:cstheme="minorHAnsi"/>
+              </w:rPr>
+              <w:t xml:space="preserve">We can see </w:t>
+            </w:r>
+            <w:r>
+              <w:rPr>
+                <w:rFonts w:cstheme="minorHAnsi"/>
+              </w:rPr>
+              <w:t>that</w:t>
+            </w:r>
+            <w:r>
+              <w:rPr>
+                <w:rFonts w:cstheme="minorHAnsi"/>
+              </w:rPr>
+              <w:t xml:space="preserve"> we reset the value of </w:t>
+            </w:r>
+            <w:r>
+              <w:rPr>
+                <w:rFonts w:cstheme="minorHAnsi"/>
+                <w:i/>
+                <w:iCs/>
+              </w:rPr>
+              <w:t>concat_data</w:t>
+            </w:r>
+            <w:r>
+              <w:rPr>
+                <w:rFonts w:cstheme="minorHAnsi"/>
+              </w:rPr>
+              <w:t xml:space="preserve"> for the next function call. We also update data_old to data[1], but why </w:t>
+            </w:r>
+            <w:r>
+              <w:rPr>
+                <w:rFonts w:cstheme="minorHAnsi"/>
+              </w:rPr>
+              <w:t>do </w:t>
+            </w:r>
+            <w:r>
+              <w:rPr>
+                <w:rFonts w:cstheme="minorHAnsi"/>
+              </w:rPr>
+              <w:t>we do this?</w:t>
+            </w:r>
+          </w:p>
+          <w:p>
+            <w:pPr>
+              <w:pBdr>
+                <w:bottom w:val="single" w:sz="6" w:space="1" w:color="auto"/>
+              </w:pBdr>
+              <w:rPr>
+                <w:rFonts w:cstheme="minorHAnsi"/>
+              </w:rPr>
+            </w:pPr>
+            <w:r>
+              <w:rPr>
+                <w:rFonts w:cstheme="minorHAnsi"/>
+              </w:rPr>
+              <w:t>In line 91, there is a commented command that should be uncommented if you are using the LM75A instead of the LM75B. LM75B requires this line to remain commented. This implementation is necessary due to a bug associated with the LM75B</w:t>
+            </w:r>
+            <w:r>
+              <w:rPr>
+                <w:rFonts w:cstheme="minorHAnsi"/>
+              </w:rPr>
+              <w:t xml:space="preserve">. </w:t>
+            </w:r>
+          </w:p>
+          <w:p>
+            <w:pPr>
+              <w:pBdr>
+                <w:bottom w:val="single" w:sz="6" w:space="1" w:color="auto"/>
+              </w:pBdr>
+              <w:rPr>
+                <w:rFonts w:cstheme="minorHAnsi"/>
+              </w:rPr>
+            </w:pPr>
+            <w:r>
+              <w:rPr>
+                <w:rFonts w:cstheme="minorHAnsi"/>
+                <w:noProof/>
+              </w:rPr>
               <w:drawing>
-                <wp:inline distT="0" distB="0" distL="0" distR="0" wp14:anchorId="762B565B" wp14:editId="05C900E7">
-                  <wp:extent cx="6115050" cy="3448050"/>
+                <wp:inline distT="0" distB="0" distL="0" distR="0" wp14:anchorId="60DF242B" wp14:editId="17FE95CF">
+                  <wp:extent cx="4480560" cy="648979"/>
                   <wp:effectExtent l="0" t="0" r="0" b="0"/>
-                  <wp:docPr id="1494308863" name="Picture 1"/>
+                  <wp:docPr id="58555798" name="Immagine 1"/>
+                  <wp:cNvGraphicFramePr>
+                    <a:graphicFrameLocks xmlns:a="http://schemas.openxmlformats.org/drawingml/2006/main" noChangeAspect="1"/>
+                  </wp:cNvGraphicFramePr>
+                  <a:graphic xmlns:a="http://schemas.openxmlformats.org/drawingml/2006/main">
+                    <a:graphicData uri="http://schemas.openxmlformats.org/drawingml/2006/picture">
+                      <pic:pic xmlns:pic="http://schemas.openxmlformats.org/drawingml/2006/picture">
+                        <pic:nvPicPr>
+                          <pic:cNvPr id="58555798" name=""/>
+                          <pic:cNvPicPr/>
+                        </pic:nvPicPr>
+                        <pic:blipFill>
+                          <a:blip r:embed="rId16"/>
+                          <a:stretch>
+                            <a:fillRect/>
+                          </a:stretch>
+                        </pic:blipFill>
+                        <pic:spPr>
+                          <a:xfrm>
+                            <a:off x="0" y="0"/>
+                            <a:ext cx="4610033" cy="667732"/>
+                          </a:xfrm>
+                          <a:prstGeom prst="rect">
+                            <a:avLst/>
+                          </a:prstGeom>
+                        </pic:spPr>
+                      </pic:pic>
+                    </a:graphicData>
+                  </a:graphic>
+                </wp:inline>
+              </w:drawing>
+            </w:r>
+          </w:p>
+          <w:p>
+            <w:pPr>
+              <w:pBdr>
+                <w:bottom w:val="single" w:sz="6" w:space="1" w:color="auto"/>
+              </w:pBdr>
+              <w:rPr>
+                <w:rFonts w:cstheme="minorHAnsi"/>
+              </w:rPr>
+            </w:pPr>
+          </w:p>
+          <w:p>
+            <w:pPr>
+              <w:pBdr>
+                <w:bottom w:val="single" w:sz="6" w:space="1" w:color="auto"/>
+              </w:pBdr>
+              <w:rPr>
+                <w:rFonts w:cstheme="minorHAnsi"/>
+                <w:lang w:val="en-GB"/>
+              </w:rPr>
+            </w:pPr>
+            <w:r>
+              <w:rPr>
+                <w:rFonts w:cstheme="minorHAnsi"/>
+              </w:rPr>
+              <w:t>We verified that the sensor LM75B has a “bug</w:t>
+            </w:r>
+            <w:r>
+              <w:rPr>
+                <w:rFonts w:cstheme="minorHAnsi"/>
+              </w:rPr>
+              <w:t>”</w:t>
+            </w:r>
+            <w:r>
+              <w:rPr>
+                <w:rFonts w:cstheme="minorHAnsi"/>
+              </w:rPr>
+              <w:t>, its solution has been reached after</w:t>
+            </w:r>
+            <w:r>
+              <w:rPr>
+                <w:rFonts w:cstheme="minorHAnsi"/>
+              </w:rPr>
+              <w:t xml:space="preserve"> reading th</w:t>
+            </w:r>
+            <w:r>
+              <w:rPr>
+                <w:rFonts w:cstheme="minorHAnsi"/>
+              </w:rPr>
+              <w:t>e</w:t>
+            </w:r>
+            <w:r>
+              <w:rPr>
+                <w:rFonts w:cstheme="minorHAnsi"/>
+              </w:rPr>
+              <w:t>s</w:t>
+            </w:r>
+            <w:r>
+              <w:rPr>
+                <w:rFonts w:cstheme="minorHAnsi"/>
+              </w:rPr>
+              <w:t>e</w:t>
+            </w:r>
+            <w:r>
+              <w:rPr>
+                <w:rFonts w:cstheme="minorHAnsi"/>
+              </w:rPr>
+              <w:t xml:space="preserve"> two lines in </w:t>
+            </w:r>
+            <w:r>
+              <w:rPr>
+                <w:rFonts w:cstheme="minorHAnsi"/>
+                <w:lang w:val="en-GB"/>
+              </w:rPr>
+              <w:t xml:space="preserve">the two different </w:t>
+            </w:r>
+            <w:r>
+              <w:rPr>
+                <w:rFonts w:cstheme="minorHAnsi"/>
+                <w:lang w:val="en-GB"/>
+              </w:rPr>
+              <w:t>datasheets</w:t>
+            </w:r>
+            <w:r>
+              <w:rPr>
+                <w:rFonts w:cstheme="minorHAnsi"/>
+                <w:lang w:val="en-GB"/>
+              </w:rPr>
+              <w:t>:</w:t>
+            </w:r>
+          </w:p>
+          <w:p>
+            <w:pPr>
+              <w:pBdr>
+                <w:bottom w:val="single" w:sz="6" w:space="1" w:color="auto"/>
+              </w:pBdr>
+              <w:rPr>
+                <w:rFonts w:cstheme="minorHAnsi"/>
+                <w:lang w:val="en-GB"/>
+              </w:rPr>
+            </w:pPr>
+            <w:r>
+              <w:rPr>
+                <w:rFonts w:cstheme="minorHAnsi"/>
+                <w:lang w:val="en-GB"/>
+              </w:rPr>
+              <w:t xml:space="preserve">LM75A: If a conversion is in progress, it will be stopped and restarted after the read. </w:t>
+            </w:r>
+          </w:p>
+          <w:p>
+            <w:pPr>
+              <w:pBdr>
+                <w:bottom w:val="single" w:sz="6" w:space="1" w:color="auto"/>
+              </w:pBdr>
+              <w:rPr>
+                <w:rFonts w:cstheme="minorHAnsi"/>
+                <w:lang w:val="en-GB"/>
+              </w:rPr>
+            </w:pPr>
+            <w:r>
+              <w:rPr>
+                <w:rFonts w:cstheme="minorHAnsi"/>
+                <w:lang w:val="en-GB"/>
+              </w:rPr>
+              <w:t>LM75B:  Reading temperature data does not affect the conversion in progress during the read operation.</w:t>
+            </w:r>
+          </w:p>
+          <w:p>
+            <w:pPr>
+              <w:pBdr>
+                <w:bottom w:val="single" w:sz="6" w:space="1" w:color="auto"/>
+              </w:pBdr>
+              <w:rPr>
+                <w:rFonts w:cstheme="minorHAnsi"/>
+                <w:lang w:val="en-GB"/>
+              </w:rPr>
+            </w:pPr>
+            <w:r>
+              <w:rPr>
+                <w:rFonts w:cstheme="minorHAnsi"/>
+                <w:lang w:val="en-GB"/>
+              </w:rPr>
+              <w:t>This may imply that during the read</w:t>
+            </w:r>
+            <w:r>
+              <w:rPr>
+                <w:rFonts w:cstheme="minorHAnsi"/>
+                <w:lang w:val="en-GB"/>
+              </w:rPr>
+              <w:t xml:space="preserve"> operation</w:t>
+            </w:r>
+            <w:r>
+              <w:rPr>
+                <w:rFonts w:cstheme="minorHAnsi"/>
+                <w:lang w:val="en-GB"/>
+              </w:rPr>
+              <w:t xml:space="preserve"> </w:t>
+            </w:r>
+            <w:r>
+              <w:rPr>
+                <w:rFonts w:cstheme="minorHAnsi"/>
+                <w:lang w:val="en-GB"/>
+              </w:rPr>
+              <w:t>the values converted by the LM75B sensor change</w:t>
+            </w:r>
+            <w:r>
+              <w:rPr>
+                <w:rFonts w:cstheme="minorHAnsi"/>
+                <w:lang w:val="en-GB"/>
+              </w:rPr>
+              <w:t>, s</w:t>
+            </w:r>
+            <w:r>
+              <w:rPr>
+                <w:rFonts w:cstheme="minorHAnsi"/>
+                <w:lang w:val="en-GB"/>
+              </w:rPr>
+              <w:t>o the values rece</w:t>
+            </w:r>
+            <w:r>
+              <w:rPr>
+                <w:rFonts w:cstheme="minorHAnsi"/>
+                <w:lang w:val="en-GB"/>
+              </w:rPr>
+              <w:t>i</w:t>
+            </w:r>
+            <w:r>
+              <w:rPr>
+                <w:rFonts w:cstheme="minorHAnsi"/>
+                <w:lang w:val="en-GB"/>
+              </w:rPr>
+              <w:t xml:space="preserve">ved with </w:t>
+            </w:r>
+            <w:r>
+              <w:rPr>
+                <w:rFonts w:cstheme="minorHAnsi"/>
+                <w:lang w:val="en-GB"/>
+              </w:rPr>
+              <w:t>one</w:t>
+            </w:r>
+            <w:r>
+              <w:rPr>
+                <w:rFonts w:cstheme="minorHAnsi"/>
+                <w:lang w:val="en-GB"/>
+              </w:rPr>
+              <w:t xml:space="preserve"> tra</w:t>
+            </w:r>
+            <w:r>
+              <w:rPr>
+                <w:rFonts w:cstheme="minorHAnsi"/>
+                <w:lang w:val="en-GB"/>
+              </w:rPr>
+              <w:t>n</w:t>
+            </w:r>
+            <w:r>
+              <w:rPr>
+                <w:rFonts w:cstheme="minorHAnsi"/>
+                <w:lang w:val="en-GB"/>
+              </w:rPr>
+              <w:t xml:space="preserve">smission belong to two </w:t>
+            </w:r>
+            <w:r>
+              <w:rPr>
+                <w:rFonts w:cstheme="minorHAnsi"/>
+                <w:lang w:val="en-GB"/>
+              </w:rPr>
+              <w:t>different</w:t>
+            </w:r>
+            <w:r>
+              <w:rPr>
+                <w:rFonts w:cstheme="minorHAnsi"/>
+                <w:lang w:val="en-GB"/>
+              </w:rPr>
+              <w:t xml:space="preserve"> </w:t>
+            </w:r>
+            <w:r>
+              <w:rPr>
+                <w:rFonts w:cstheme="minorHAnsi"/>
+                <w:lang w:val="en-GB"/>
+              </w:rPr>
+              <w:t>conversions (differently from what happens with the other sensor, the LM75A).</w:t>
+            </w:r>
+          </w:p>
+          <w:p>
+            <w:pPr>
+              <w:pBdr>
+                <w:bottom w:val="single" w:sz="6" w:space="1" w:color="auto"/>
+              </w:pBdr>
+              <w:rPr>
+                <w:rFonts w:cstheme="minorHAnsi"/>
+                <w:lang w:val="en-GB"/>
+              </w:rPr>
+            </w:pPr>
+            <w:r>
+              <w:rPr>
+                <w:rFonts w:cstheme="minorHAnsi"/>
+                <w:lang w:val="en-GB"/>
+              </w:rPr>
+              <w:t xml:space="preserve">The code for the LM75B sensor solves this issue delaying the transmission of the </w:t>
+            </w:r>
+            <w:r>
+              <w:rPr>
+                <w:rFonts w:cstheme="minorHAnsi"/>
+                <w:lang w:val="en-GB"/>
+              </w:rPr>
+              <w:t>LSB</w:t>
+            </w:r>
+            <w:r>
+              <w:rPr>
+                <w:rFonts w:cstheme="minorHAnsi"/>
+                <w:lang w:val="en-GB"/>
+              </w:rPr>
+              <w:t xml:space="preserve"> byte to the following iteration. </w:t>
+            </w:r>
+          </w:p>
+          <w:p>
+            <w:pPr>
+              <w:pBdr>
+                <w:bottom w:val="single" w:sz="6" w:space="1" w:color="auto"/>
+              </w:pBdr>
+              <w:rPr>
+                <w:rFonts w:cstheme="minorHAnsi"/>
+                <w:lang w:val="en-GB"/>
+              </w:rPr>
+            </w:pPr>
+          </w:p>
+          <w:p>
+            <w:pPr>
+              <w:pBdr>
+                <w:bottom w:val="single" w:sz="6" w:space="1" w:color="auto"/>
+              </w:pBdr>
+              <w:rPr>
+                <w:rFonts w:cstheme="minorHAnsi"/>
+              </w:rPr>
+            </w:pPr>
+            <w:r>
+              <w:rPr>
+                <w:rFonts w:cstheme="minorHAnsi"/>
+              </w:rPr>
+              <w:t>Switching to MATLAB, we can now run the script “</w:t>
+            </w:r>
+            <w:r>
+              <w:rPr>
+                <w:rFonts w:cstheme="minorHAnsi"/>
+              </w:rPr>
+              <w:t>UART</w:t>
+            </w:r>
+            <w:r>
+              <w:rPr>
+                <w:rFonts w:cstheme="minorHAnsi"/>
+              </w:rPr>
+              <w:t>_read</w:t>
+            </w:r>
+            <w:r>
+              <w:rPr>
+                <w:rFonts w:cstheme="minorHAnsi"/>
+              </w:rPr>
+              <w:t>_data</w:t>
+            </w:r>
+            <w:r>
+              <w:rPr>
+                <w:rFonts w:cstheme="minorHAnsi"/>
+              </w:rPr>
+              <w:t xml:space="preserve">.m” to read the voltage values at </w:t>
+            </w:r>
+            <w:r>
+              <w:rPr>
+                <w:rFonts w:cstheme="minorHAnsi"/>
+              </w:rPr>
+              <w:t xml:space="preserve">a </w:t>
+            </w:r>
+            <w:r>
+              <w:rPr>
+                <w:rFonts w:cstheme="minorHAnsi"/>
+              </w:rPr>
+              <w:t xml:space="preserve">baud rate </w:t>
+            </w:r>
+            <w:r>
+              <w:rPr>
+                <w:rFonts w:cstheme="minorHAnsi"/>
+              </w:rPr>
+              <w:t xml:space="preserve">of </w:t>
+            </w:r>
+            <w:r>
+              <w:rPr>
+                <w:rFonts w:cstheme="minorHAnsi"/>
+              </w:rPr>
+              <w:t>115200</w:t>
+            </w:r>
+            <w:r>
+              <w:rPr>
+                <w:rFonts w:cstheme="minorHAnsi"/>
+              </w:rPr>
+              <w:t xml:space="preserve"> bps (as set on our board)</w:t>
+            </w:r>
+            <w:r>
+              <w:rPr>
+                <w:rFonts w:cstheme="minorHAnsi"/>
+              </w:rPr>
+              <w:t>. W</w:t>
+            </w:r>
+            <w:r>
+              <w:rPr>
+                <w:rFonts w:cstheme="minorHAnsi"/>
+              </w:rPr>
+              <w:t>e successfully receive the data on our console</w:t>
+            </w:r>
+            <w:r>
+              <w:rPr>
+                <w:rFonts w:cstheme="minorHAnsi"/>
+              </w:rPr>
+              <w:t>:</w:t>
+            </w:r>
+          </w:p>
+          <w:p>
+            <w:pPr>
+              <w:pBdr>
+                <w:bottom w:val="single" w:sz="6" w:space="1" w:color="auto"/>
+              </w:pBdr>
+              <w:rPr>
+                <w:rFonts w:cstheme="minorHAnsi"/>
+              </w:rPr>
+            </w:pPr>
+            <w:r>
+              <w:rPr>
+                <w:noProof/>
+              </w:rPr>
+              <w:drawing>
+                <wp:inline distT="0" distB="0" distL="0" distR="0" wp14:anchorId="4D8DFF0D" wp14:editId="3AA156C2">
+                  <wp:extent cx="1249680" cy="1959541"/>
+                  <wp:effectExtent l="0" t="0" r="7620" b="3175"/>
+                  <wp:docPr id="1818970873" name="Immagine 1"/>
                   <wp:cNvGraphicFramePr>
                     <a:graphicFrameLocks xmlns:a="http://schemas.openxmlformats.org/drawingml/2006/main" noChangeAspect="1"/>
                   </wp:cNvGraphicFramePr>
@@ -2232,7 +3218,7 @@
                           </pic:cNvPicPr>
                         </pic:nvPicPr>
                         <pic:blipFill>
-                          <a:blip r:embed="rId15" cstate="print">
+                          <a:blip r:embed="rId17">
                             <a:extLst>
                               <a:ext uri="{28A0092B-C50C-407E-A947-70E740481C1C}">
                                 <a14:useLocalDpi xmlns:a14="http://schemas.microsoft.com/office/drawing/2010/main" val="0"/>
@@ -2247,7 +3233,7 @@
                         <pic:spPr bwMode="auto">
                           <a:xfrm>
                             <a:off x="0" y="0"/>
-                            <a:ext cx="6115050" cy="3448050"/>
+                            <a:ext cx="1311216" cy="2056032"/>
                           </a:xfrm>
                           <a:prstGeom prst="rect">
                             <a:avLst/>
@@ -2263,541 +3249,6 @@
                 </wp:inline>
               </w:drawing>
             </w:r>
-          </w:p>
-          <w:p>
-            <w:pPr>
-              <w:pBdr>
-                <w:bottom w:val="single" w:sz="6" w:space="1" w:color="auto"/>
-              </w:pBdr>
-              <w:rPr>
-                <w:rFonts w:cstheme="minorHAnsi"/>
-              </w:rPr>
-            </w:pPr>
-            <w:r>
-              <w:rPr>
-                <w:rFonts w:cstheme="minorHAnsi"/>
-              </w:rPr>
-              <w:t xml:space="preserve">In the TIM2 callback function, we arranged the receive and control section of both the temperature sensors. With the function </w:t>
-            </w:r>
-            <w:r>
-              <w:rPr>
-                <w:rFonts w:cstheme="minorHAnsi"/>
-                <w:i/>
-                <w:iCs/>
-              </w:rPr>
-              <w:t>HAL_I2C_Master_Receive</w:t>
-            </w:r>
-            <w:r>
-              <w:rPr>
-                <w:rFonts w:cstheme="minorHAnsi"/>
-              </w:rPr>
-              <w:t xml:space="preserve"> we set a receive whenever the TIM2 callback is triggered (</w:t>
-            </w:r>
-            <w:r>
-              <w:rPr>
-                <w:rFonts w:cstheme="minorHAnsi"/>
-              </w:rPr>
-              <w:t>controlled by the</w:t>
-            </w:r>
-            <w:r>
-              <w:rPr>
-                <w:rFonts w:cstheme="minorHAnsi"/>
-              </w:rPr>
-              <w:t xml:space="preserve"> TEMPO variable</w:t>
-            </w:r>
-            <w:r>
-              <w:rPr>
-                <w:rFonts w:cstheme="minorHAnsi"/>
-              </w:rPr>
-              <w:t>, in our case each 1 second</w:t>
-            </w:r>
-            <w:r>
-              <w:rPr>
-                <w:rFonts w:cstheme="minorHAnsi"/>
-              </w:rPr>
-              <w:t>).</w:t>
-            </w:r>
-            <w:r>
-              <w:rPr>
-                <w:rFonts w:cstheme="minorHAnsi"/>
-              </w:rPr>
-              <w:t xml:space="preserve"> </w:t>
-            </w:r>
-            <w:r>
-              <w:rPr>
-                <w:rFonts w:cstheme="minorHAnsi"/>
-                <w:i/>
-                <w:iCs/>
-              </w:rPr>
-              <w:t>LM75_RD_ADDRESS</w:t>
-            </w:r>
-            <w:r>
-              <w:rPr>
-                <w:rFonts w:cstheme="minorHAnsi"/>
-              </w:rPr>
-              <w:t xml:space="preserve"> is used to inform the LM75 we want to read its </w:t>
-            </w:r>
-            <w:proofErr w:type="gramStart"/>
-            <w:r>
-              <w:rPr>
-                <w:rFonts w:cstheme="minorHAnsi"/>
-              </w:rPr>
-              <w:t>values, and</w:t>
-            </w:r>
-            <w:proofErr w:type="gramEnd"/>
-            <w:r>
-              <w:rPr>
-                <w:rFonts w:cstheme="minorHAnsi"/>
-              </w:rPr>
-              <w:t xml:space="preserve"> store them into </w:t>
-            </w:r>
-            <w:r>
-              <w:rPr>
-                <w:rFonts w:cstheme="minorHAnsi"/>
-                <w:i/>
-                <w:iCs/>
-              </w:rPr>
-              <w:t>data</w:t>
-            </w:r>
-            <w:r>
-              <w:rPr>
-                <w:rFonts w:cstheme="minorHAnsi"/>
-                <w:i/>
-                <w:iCs/>
-              </w:rPr>
-              <w:t xml:space="preserve"> </w:t>
-            </w:r>
-            <w:r>
-              <w:rPr>
-                <w:rFonts w:cstheme="minorHAnsi"/>
-              </w:rPr>
-              <w:t xml:space="preserve">(that is an array of </w:t>
-            </w:r>
-            <w:r>
-              <w:rPr>
-                <w:rFonts w:cstheme="minorHAnsi"/>
-                <w:i/>
-                <w:iCs/>
-              </w:rPr>
-              <w:t>size + 1</w:t>
-            </w:r>
-            <w:r>
-              <w:rPr>
-                <w:rFonts w:cstheme="minorHAnsi"/>
-              </w:rPr>
-              <w:t>)</w:t>
-            </w:r>
-            <w:r>
-              <w:rPr>
-                <w:rFonts w:cstheme="minorHAnsi"/>
-              </w:rPr>
-              <w:t xml:space="preserve">. Since we deal both with integer and decimal part, </w:t>
-            </w:r>
-            <w:r>
-              <w:rPr>
-                <w:rFonts w:cstheme="minorHAnsi"/>
-                <w:i/>
-                <w:iCs/>
-              </w:rPr>
-              <w:t>size + 1</w:t>
-            </w:r>
-            <w:r>
-              <w:rPr>
-                <w:rFonts w:cstheme="minorHAnsi"/>
-              </w:rPr>
-              <w:t xml:space="preserve"> is set equal to 2.</w:t>
-            </w:r>
-          </w:p>
-          <w:p>
-            <w:pPr>
-              <w:pBdr>
-                <w:bottom w:val="single" w:sz="6" w:space="1" w:color="auto"/>
-              </w:pBdr>
-              <w:rPr>
-                <w:rFonts w:cstheme="minorHAnsi"/>
-                <w:color w:val="FF0000"/>
-                <w:u w:val="single"/>
-              </w:rPr>
-            </w:pPr>
-            <w:r>
-              <w:rPr>
-                <w:rFonts w:cstheme="minorHAnsi"/>
-              </w:rPr>
-              <w:t>In line 91, there is a commented command that should be uncommented if you are using the LM75A instead of the LM75B. LM75B requires this line to remain commented. This implementation is necessary due to a bug associated with the LM75B</w:t>
-            </w:r>
-            <w:r>
-              <w:rPr>
-                <w:rFonts w:cstheme="minorHAnsi"/>
-              </w:rPr>
-              <w:t xml:space="preserve">. </w:t>
-            </w:r>
-            <w:r>
-              <w:rPr>
-                <w:rFonts w:cstheme="minorHAnsi"/>
-                <w:color w:val="FF0000"/>
-              </w:rPr>
-              <w:t xml:space="preserve">… </w:t>
-            </w:r>
-            <w:r>
-              <w:rPr>
-                <w:rFonts w:cstheme="minorHAnsi"/>
-                <w:color w:val="FF0000"/>
-              </w:rPr>
-              <w:t>Explain the bug</w:t>
-            </w:r>
-            <w:r>
-              <w:rPr>
-                <w:rFonts w:cstheme="minorHAnsi"/>
-                <w:color w:val="FF0000"/>
-              </w:rPr>
-              <w:t xml:space="preserve"> </w:t>
-            </w:r>
-            <w:proofErr w:type="gramStart"/>
-            <w:r>
-              <w:rPr>
-                <w:rFonts w:cstheme="minorHAnsi"/>
-                <w:color w:val="FF0000"/>
-              </w:rPr>
-              <w:t>… .</w:t>
-            </w:r>
-            <w:proofErr w:type="gramEnd"/>
-            <w:r>
-              <w:rPr>
-                <w:rFonts w:cstheme="minorHAnsi"/>
-                <w:color w:val="FF0000"/>
-              </w:rPr>
-              <w:t xml:space="preserve"> </w:t>
-            </w:r>
-            <w:r>
-              <w:rPr>
-                <w:rFonts w:cstheme="minorHAnsi"/>
-                <w:color w:val="FF0000"/>
-                <w:u w:val="single"/>
-              </w:rPr>
-              <w:t xml:space="preserve">The </w:t>
-            </w:r>
-            <w:proofErr w:type="spellStart"/>
-            <w:r>
-              <w:rPr>
-                <w:rFonts w:cstheme="minorHAnsi"/>
-                <w:color w:val="FF0000"/>
-                <w:u w:val="single"/>
-              </w:rPr>
-              <w:t>solutiuon</w:t>
-            </w:r>
-            <w:proofErr w:type="spellEnd"/>
-            <w:r>
-              <w:rPr>
-                <w:rFonts w:cstheme="minorHAnsi"/>
-                <w:color w:val="FF0000"/>
-                <w:u w:val="single"/>
-              </w:rPr>
-              <w:t xml:space="preserve"> has been reached after reading </w:t>
-            </w:r>
-            <w:proofErr w:type="gramStart"/>
-            <w:r>
-              <w:rPr>
-                <w:rFonts w:cstheme="minorHAnsi"/>
-                <w:color w:val="FF0000"/>
-                <w:u w:val="single"/>
-              </w:rPr>
-              <w:t>this two lines</w:t>
-            </w:r>
-            <w:proofErr w:type="gramEnd"/>
-            <w:r>
-              <w:rPr>
-                <w:rFonts w:cstheme="minorHAnsi"/>
-                <w:color w:val="FF0000"/>
-                <w:u w:val="single"/>
-              </w:rPr>
-              <w:t xml:space="preserve"> in the two different datasheet:</w:t>
-            </w:r>
-          </w:p>
-          <w:p>
-            <w:pPr>
-              <w:pBdr>
-                <w:bottom w:val="single" w:sz="6" w:space="1" w:color="auto"/>
-              </w:pBdr>
-              <w:rPr>
-                <w:rFonts w:cstheme="minorHAnsi"/>
-                <w:color w:val="FF0000"/>
-                <w:u w:val="single"/>
-              </w:rPr>
-            </w:pPr>
-            <w:r>
-              <w:rPr>
-                <w:rFonts w:cstheme="minorHAnsi"/>
-                <w:color w:val="FF0000"/>
-                <w:u w:val="single"/>
-              </w:rPr>
-              <w:t>LM75A: If a conversion is in</w:t>
-            </w:r>
-            <w:r>
-              <w:rPr>
-                <w:rFonts w:cstheme="minorHAnsi"/>
-                <w:color w:val="FF0000"/>
-                <w:u w:val="single"/>
-              </w:rPr>
-              <w:t xml:space="preserve"> </w:t>
-            </w:r>
-            <w:r>
-              <w:rPr>
-                <w:rFonts w:cstheme="minorHAnsi"/>
-                <w:color w:val="FF0000"/>
-                <w:u w:val="single"/>
-              </w:rPr>
-              <w:t>progress, it will be stopped and restarted after the read.</w:t>
-            </w:r>
-            <w:r>
-              <w:rPr>
-                <w:rFonts w:cstheme="minorHAnsi"/>
-                <w:color w:val="FF0000"/>
-                <w:u w:val="single"/>
-              </w:rPr>
-              <w:t xml:space="preserve"> </w:t>
-            </w:r>
-          </w:p>
-          <w:p>
-            <w:pPr>
-              <w:pBdr>
-                <w:bottom w:val="single" w:sz="6" w:space="1" w:color="auto"/>
-              </w:pBdr>
-              <w:rPr>
-                <w:rFonts w:cstheme="minorHAnsi"/>
-                <w:color w:val="FF0000"/>
-              </w:rPr>
-            </w:pPr>
-            <w:r>
-              <w:rPr>
-                <w:rFonts w:cstheme="minorHAnsi"/>
-                <w:color w:val="FF0000"/>
-                <w:u w:val="single"/>
-              </w:rPr>
-              <w:t>LM75B</w:t>
-            </w:r>
-            <w:proofErr w:type="gramStart"/>
-            <w:r>
-              <w:rPr>
-                <w:rFonts w:cstheme="minorHAnsi"/>
-                <w:color w:val="FF0000"/>
-                <w:u w:val="single"/>
-              </w:rPr>
-              <w:t>:  Reading</w:t>
-            </w:r>
-            <w:proofErr w:type="gramEnd"/>
-            <w:r>
-              <w:rPr>
-                <w:rFonts w:cstheme="minorHAnsi"/>
-                <w:color w:val="FF0000"/>
-                <w:u w:val="single"/>
-              </w:rPr>
-              <w:t xml:space="preserve"> temperature data does not affect the conversion in progress during the read operation</w:t>
-            </w:r>
-            <w:r>
-              <w:rPr>
-                <w:rFonts w:cstheme="minorHAnsi"/>
-                <w:color w:val="FF0000"/>
-              </w:rPr>
-              <w:t>.</w:t>
-            </w:r>
-          </w:p>
-          <w:p>
-            <w:pPr>
-              <w:pBdr>
-                <w:bottom w:val="single" w:sz="6" w:space="1" w:color="auto"/>
-              </w:pBdr>
-              <w:rPr>
-                <w:rFonts w:cstheme="minorHAnsi"/>
-                <w:color w:val="FF0000"/>
-              </w:rPr>
-            </w:pPr>
-          </w:p>
-          <w:p>
-            <w:pPr>
-              <w:pBdr>
-                <w:bottom w:val="single" w:sz="6" w:space="1" w:color="auto"/>
-              </w:pBdr>
-              <w:rPr>
-                <w:rFonts w:cstheme="minorHAnsi"/>
-                <w:i/>
-                <w:iCs/>
-                <w:color w:val="FF0000"/>
-                <w:lang w:val="it-IT"/>
-              </w:rPr>
-            </w:pPr>
-            <w:r>
-              <w:rPr>
-                <w:rFonts w:cstheme="minorHAnsi"/>
-                <w:i/>
-                <w:iCs/>
-                <w:color w:val="FF0000"/>
-                <w:lang w:val="it-IT"/>
-              </w:rPr>
-              <w:t xml:space="preserve">Questo potrebbe implicare che A sta al passo con la lettura che dura 1s mentre </w:t>
-            </w:r>
-            <w:proofErr w:type="gramStart"/>
-            <w:r>
-              <w:rPr>
-                <w:rFonts w:cstheme="minorHAnsi"/>
-                <w:i/>
-                <w:iCs/>
-                <w:color w:val="FF0000"/>
-                <w:lang w:val="it-IT"/>
-              </w:rPr>
-              <w:t>B nel frattempo</w:t>
-            </w:r>
-            <w:proofErr w:type="gramEnd"/>
-            <w:r>
-              <w:rPr>
-                <w:rFonts w:cstheme="minorHAnsi"/>
-                <w:i/>
-                <w:iCs/>
-                <w:color w:val="FF0000"/>
-                <w:lang w:val="it-IT"/>
-              </w:rPr>
-              <w:t xml:space="preserve"> ha già convertito un altro dato di </w:t>
-            </w:r>
-            <w:r>
-              <w:rPr>
-                <w:rFonts w:cstheme="minorHAnsi"/>
-                <w:i/>
-                <w:iCs/>
-                <w:color w:val="FF0000"/>
-                <w:lang w:val="it-IT"/>
-              </w:rPr>
-              <w:t>temperature</w:t>
-            </w:r>
-          </w:p>
-          <w:p>
-            <w:pPr>
-              <w:pBdr>
-                <w:bottom w:val="single" w:sz="6" w:space="1" w:color="auto"/>
-              </w:pBdr>
-              <w:rPr>
-                <w:rFonts w:cstheme="minorHAnsi"/>
-                <w:lang w:val="it-IT"/>
-              </w:rPr>
-            </w:pPr>
-          </w:p>
-          <w:p>
-            <w:pPr>
-              <w:pBdr>
-                <w:bottom w:val="single" w:sz="6" w:space="1" w:color="auto"/>
-              </w:pBdr>
-              <w:rPr>
-                <w:rFonts w:cstheme="minorHAnsi"/>
-              </w:rPr>
-            </w:pPr>
-            <w:r>
-              <w:rPr>
-                <w:rFonts w:cstheme="minorHAnsi"/>
-              </w:rPr>
-              <w:t>Switching to MATLAB, we can now run the script “</w:t>
-            </w:r>
-            <w:proofErr w:type="spellStart"/>
-            <w:r>
-              <w:rPr>
-                <w:rFonts w:cstheme="minorHAnsi"/>
-              </w:rPr>
-              <w:t>UART</w:t>
-            </w:r>
-            <w:r>
-              <w:rPr>
-                <w:rFonts w:cstheme="minorHAnsi"/>
-              </w:rPr>
-              <w:t>_read</w:t>
-            </w:r>
-            <w:r>
-              <w:rPr>
-                <w:rFonts w:cstheme="minorHAnsi"/>
-              </w:rPr>
-              <w:t>_data</w:t>
-            </w:r>
-            <w:r>
-              <w:rPr>
-                <w:rFonts w:cstheme="minorHAnsi"/>
-              </w:rPr>
-              <w:t>.m</w:t>
-            </w:r>
-            <w:proofErr w:type="spellEnd"/>
-            <w:r>
-              <w:rPr>
-                <w:rFonts w:cstheme="minorHAnsi"/>
-              </w:rPr>
-              <w:t xml:space="preserve">” to read the voltage values at </w:t>
-            </w:r>
-            <w:r>
-              <w:rPr>
-                <w:rFonts w:cstheme="minorHAnsi"/>
-              </w:rPr>
-              <w:t xml:space="preserve">a </w:t>
-            </w:r>
-            <w:r>
-              <w:rPr>
-                <w:rFonts w:cstheme="minorHAnsi"/>
-              </w:rPr>
-              <w:t xml:space="preserve">baud rate </w:t>
-            </w:r>
-            <w:r>
-              <w:rPr>
-                <w:rFonts w:cstheme="minorHAnsi"/>
-              </w:rPr>
-              <w:t xml:space="preserve">of </w:t>
-            </w:r>
-            <w:r>
-              <w:rPr>
-                <w:rFonts w:cstheme="minorHAnsi"/>
-              </w:rPr>
-              <w:t>115200</w:t>
-            </w:r>
-            <w:r>
-              <w:rPr>
-                <w:rFonts w:cstheme="minorHAnsi"/>
-              </w:rPr>
-              <w:t xml:space="preserve"> bps (as set on our board)</w:t>
-            </w:r>
-            <w:r>
-              <w:rPr>
-                <w:rFonts w:cstheme="minorHAnsi"/>
-              </w:rPr>
-              <w:t>. W</w:t>
-            </w:r>
-            <w:r>
-              <w:rPr>
-                <w:rFonts w:cstheme="minorHAnsi"/>
-              </w:rPr>
-              <w:t>e successfully receive the data on our console</w:t>
-            </w:r>
-            <w:r>
-              <w:rPr>
-                <w:rFonts w:cstheme="minorHAnsi"/>
-              </w:rPr>
-              <w:t>:</w:t>
-            </w:r>
-          </w:p>
-          <w:p>
-            <w:pPr>
-              <w:spacing w:after="10"/>
-              <w:rPr>
-                <w:rFonts w:cstheme="minorHAnsi"/>
-              </w:rPr>
-            </w:pPr>
-          </w:p>
-          <w:p>
-            <w:pPr>
-              <w:spacing w:after="10"/>
-              <w:rPr>
-                <w:rFonts w:cstheme="minorHAnsi"/>
-              </w:rPr>
-            </w:pPr>
-          </w:p>
-          <w:p>
-            <w:pPr>
-              <w:spacing w:after="10"/>
-              <w:rPr>
-                <w:rFonts w:cstheme="minorHAnsi"/>
-              </w:rPr>
-            </w:pPr>
           </w:p>
         </w:tc>
       </w:tr>
@@ -3172,6 +3623,119 @@
     </w:lvl>
   </w:abstractNum>
   <w:abstractNum w:abstractNumId="3" w15:restartNumberingAfterBreak="0">
+    <w:nsid w:val="48CD17C2"/>
+    <w:multiLevelType w:val="hybridMultilevel"/>
+    <w:tmpl w:val="4AA2C1C8"/>
+    <w:lvl w:ilvl="0" w:tplc="04100001">
+      <w:start w:val="1"/>
+      <w:numFmt w:val="bullet"/>
+      <w:lvlText w:val=""/>
+      <w:lvlJc w:val="left"/>
+      <w:pPr>
+        <w:ind w:left="720" w:hanging="360"/>
+      </w:pPr>
+      <w:rPr>
+        <w:rFonts w:ascii="Symbol" w:hAnsi="Symbol" w:hint="default"/>
+      </w:rPr>
+    </w:lvl>
+    <w:lvl w:ilvl="1" w:tplc="04100003" w:tentative="1">
+      <w:start w:val="1"/>
+      <w:numFmt w:val="bullet"/>
+      <w:lvlText w:val="o"/>
+      <w:lvlJc w:val="left"/>
+      <w:pPr>
+        <w:ind w:left="1440" w:hanging="360"/>
+      </w:pPr>
+      <w:rPr>
+        <w:rFonts w:ascii="Courier New" w:hAnsi="Courier New" w:cs="Courier New" w:hint="default"/>
+      </w:rPr>
+    </w:lvl>
+    <w:lvl w:ilvl="2" w:tplc="04100005" w:tentative="1">
+      <w:start w:val="1"/>
+      <w:numFmt w:val="bullet"/>
+      <w:lvlText w:val=""/>
+      <w:lvlJc w:val="left"/>
+      <w:pPr>
+        <w:ind w:left="2160" w:hanging="360"/>
+      </w:pPr>
+      <w:rPr>
+        <w:rFonts w:ascii="Wingdings" w:hAnsi="Wingdings" w:hint="default"/>
+      </w:rPr>
+    </w:lvl>
+    <w:lvl w:ilvl="3" w:tplc="04100001" w:tentative="1">
+      <w:start w:val="1"/>
+      <w:numFmt w:val="bullet"/>
+      <w:lvlText w:val=""/>
+      <w:lvlJc w:val="left"/>
+      <w:pPr>
+        <w:ind w:left="2880" w:hanging="360"/>
+      </w:pPr>
+      <w:rPr>
+        <w:rFonts w:ascii="Symbol" w:hAnsi="Symbol" w:hint="default"/>
+      </w:rPr>
+    </w:lvl>
+    <w:lvl w:ilvl="4" w:tplc="04100003" w:tentative="1">
+      <w:start w:val="1"/>
+      <w:numFmt w:val="bullet"/>
+      <w:lvlText w:val="o"/>
+      <w:lvlJc w:val="left"/>
+      <w:pPr>
+        <w:ind w:left="3600" w:hanging="360"/>
+      </w:pPr>
+      <w:rPr>
+        <w:rFonts w:ascii="Courier New" w:hAnsi="Courier New" w:cs="Courier New" w:hint="default"/>
+      </w:rPr>
+    </w:lvl>
+    <w:lvl w:ilvl="5" w:tplc="04100005" w:tentative="1">
+      <w:start w:val="1"/>
+      <w:numFmt w:val="bullet"/>
+      <w:lvlText w:val=""/>
+      <w:lvlJc w:val="left"/>
+      <w:pPr>
+        <w:ind w:left="4320" w:hanging="360"/>
+      </w:pPr>
+      <w:rPr>
+        <w:rFonts w:ascii="Wingdings" w:hAnsi="Wingdings" w:hint="default"/>
+      </w:rPr>
+    </w:lvl>
+    <w:lvl w:ilvl="6" w:tplc="04100001" w:tentative="1">
+      <w:start w:val="1"/>
+      <w:numFmt w:val="bullet"/>
+      <w:lvlText w:val=""/>
+      <w:lvlJc w:val="left"/>
+      <w:pPr>
+        <w:ind w:left="5040" w:hanging="360"/>
+      </w:pPr>
+      <w:rPr>
+        <w:rFonts w:ascii="Symbol" w:hAnsi="Symbol" w:hint="default"/>
+      </w:rPr>
+    </w:lvl>
+    <w:lvl w:ilvl="7" w:tplc="04100003" w:tentative="1">
+      <w:start w:val="1"/>
+      <w:numFmt w:val="bullet"/>
+      <w:lvlText w:val="o"/>
+      <w:lvlJc w:val="left"/>
+      <w:pPr>
+        <w:ind w:left="5760" w:hanging="360"/>
+      </w:pPr>
+      <w:rPr>
+        <w:rFonts w:ascii="Courier New" w:hAnsi="Courier New" w:cs="Courier New" w:hint="default"/>
+      </w:rPr>
+    </w:lvl>
+    <w:lvl w:ilvl="8" w:tplc="04100005" w:tentative="1">
+      <w:start w:val="1"/>
+      <w:numFmt w:val="bullet"/>
+      <w:lvlText w:val=""/>
+      <w:lvlJc w:val="left"/>
+      <w:pPr>
+        <w:ind w:left="6480" w:hanging="360"/>
+      </w:pPr>
+      <w:rPr>
+        <w:rFonts w:ascii="Wingdings" w:hAnsi="Wingdings" w:hint="default"/>
+      </w:rPr>
+    </w:lvl>
+  </w:abstractNum>
+  <w:abstractNum w:abstractNumId="4" w15:restartNumberingAfterBreak="0">
     <w:nsid w:val="498A7397"/>
     <w:multiLevelType w:val="hybridMultilevel"/>
     <w:tmpl w:val="4ECAEB90"/>
@@ -3284,10 +3848,236 @@
       </w:rPr>
     </w:lvl>
   </w:abstractNum>
-  <w:abstractNum w:abstractNumId="4" w15:restartNumberingAfterBreak="0">
+  <w:abstractNum w:abstractNumId="5" w15:restartNumberingAfterBreak="0">
+    <w:nsid w:val="538C637B"/>
+    <w:multiLevelType w:val="hybridMultilevel"/>
+    <w:tmpl w:val="49860A68"/>
+    <w:lvl w:ilvl="0" w:tplc="04100001">
+      <w:start w:val="1"/>
+      <w:numFmt w:val="bullet"/>
+      <w:lvlText w:val=""/>
+      <w:lvlJc w:val="left"/>
+      <w:pPr>
+        <w:ind w:left="720" w:hanging="360"/>
+      </w:pPr>
+      <w:rPr>
+        <w:rFonts w:ascii="Symbol" w:hAnsi="Symbol" w:hint="default"/>
+      </w:rPr>
+    </w:lvl>
+    <w:lvl w:ilvl="1" w:tplc="04100003" w:tentative="1">
+      <w:start w:val="1"/>
+      <w:numFmt w:val="bullet"/>
+      <w:lvlText w:val="o"/>
+      <w:lvlJc w:val="left"/>
+      <w:pPr>
+        <w:ind w:left="1440" w:hanging="360"/>
+      </w:pPr>
+      <w:rPr>
+        <w:rFonts w:ascii="Courier New" w:hAnsi="Courier New" w:cs="Courier New" w:hint="default"/>
+      </w:rPr>
+    </w:lvl>
+    <w:lvl w:ilvl="2" w:tplc="04100005" w:tentative="1">
+      <w:start w:val="1"/>
+      <w:numFmt w:val="bullet"/>
+      <w:lvlText w:val=""/>
+      <w:lvlJc w:val="left"/>
+      <w:pPr>
+        <w:ind w:left="2160" w:hanging="360"/>
+      </w:pPr>
+      <w:rPr>
+        <w:rFonts w:ascii="Wingdings" w:hAnsi="Wingdings" w:hint="default"/>
+      </w:rPr>
+    </w:lvl>
+    <w:lvl w:ilvl="3" w:tplc="04100001" w:tentative="1">
+      <w:start w:val="1"/>
+      <w:numFmt w:val="bullet"/>
+      <w:lvlText w:val=""/>
+      <w:lvlJc w:val="left"/>
+      <w:pPr>
+        <w:ind w:left="2880" w:hanging="360"/>
+      </w:pPr>
+      <w:rPr>
+        <w:rFonts w:ascii="Symbol" w:hAnsi="Symbol" w:hint="default"/>
+      </w:rPr>
+    </w:lvl>
+    <w:lvl w:ilvl="4" w:tplc="04100003" w:tentative="1">
+      <w:start w:val="1"/>
+      <w:numFmt w:val="bullet"/>
+      <w:lvlText w:val="o"/>
+      <w:lvlJc w:val="left"/>
+      <w:pPr>
+        <w:ind w:left="3600" w:hanging="360"/>
+      </w:pPr>
+      <w:rPr>
+        <w:rFonts w:ascii="Courier New" w:hAnsi="Courier New" w:cs="Courier New" w:hint="default"/>
+      </w:rPr>
+    </w:lvl>
+    <w:lvl w:ilvl="5" w:tplc="04100005" w:tentative="1">
+      <w:start w:val="1"/>
+      <w:numFmt w:val="bullet"/>
+      <w:lvlText w:val=""/>
+      <w:lvlJc w:val="left"/>
+      <w:pPr>
+        <w:ind w:left="4320" w:hanging="360"/>
+      </w:pPr>
+      <w:rPr>
+        <w:rFonts w:ascii="Wingdings" w:hAnsi="Wingdings" w:hint="default"/>
+      </w:rPr>
+    </w:lvl>
+    <w:lvl w:ilvl="6" w:tplc="04100001" w:tentative="1">
+      <w:start w:val="1"/>
+      <w:numFmt w:val="bullet"/>
+      <w:lvlText w:val=""/>
+      <w:lvlJc w:val="left"/>
+      <w:pPr>
+        <w:ind w:left="5040" w:hanging="360"/>
+      </w:pPr>
+      <w:rPr>
+        <w:rFonts w:ascii="Symbol" w:hAnsi="Symbol" w:hint="default"/>
+      </w:rPr>
+    </w:lvl>
+    <w:lvl w:ilvl="7" w:tplc="04100003" w:tentative="1">
+      <w:start w:val="1"/>
+      <w:numFmt w:val="bullet"/>
+      <w:lvlText w:val="o"/>
+      <w:lvlJc w:val="left"/>
+      <w:pPr>
+        <w:ind w:left="5760" w:hanging="360"/>
+      </w:pPr>
+      <w:rPr>
+        <w:rFonts w:ascii="Courier New" w:hAnsi="Courier New" w:cs="Courier New" w:hint="default"/>
+      </w:rPr>
+    </w:lvl>
+    <w:lvl w:ilvl="8" w:tplc="04100005" w:tentative="1">
+      <w:start w:val="1"/>
+      <w:numFmt w:val="bullet"/>
+      <w:lvlText w:val=""/>
+      <w:lvlJc w:val="left"/>
+      <w:pPr>
+        <w:ind w:left="6480" w:hanging="360"/>
+      </w:pPr>
+      <w:rPr>
+        <w:rFonts w:ascii="Wingdings" w:hAnsi="Wingdings" w:hint="default"/>
+      </w:rPr>
+    </w:lvl>
+  </w:abstractNum>
+  <w:abstractNum w:abstractNumId="6" w15:restartNumberingAfterBreak="0">
+    <w:nsid w:val="5FDA6E1B"/>
+    <w:multiLevelType w:val="multilevel"/>
+    <w:tmpl w:val="7C40FFA8"/>
+    <w:lvl w:ilvl="0">
+      <w:start w:val="1"/>
+      <w:numFmt w:val="decimal"/>
+      <w:lvlText w:val="%1."/>
+      <w:lvlJc w:val="left"/>
+      <w:pPr>
+        <w:tabs>
+          <w:tab w:val="num" w:pos="720"/>
+        </w:tabs>
+        <w:ind w:left="720" w:hanging="360"/>
+      </w:pPr>
+    </w:lvl>
+    <w:lvl w:ilvl="1" w:tentative="1">
+      <w:start w:val="1"/>
+      <w:numFmt w:val="decimal"/>
+      <w:lvlText w:val="%2."/>
+      <w:lvlJc w:val="left"/>
+      <w:pPr>
+        <w:tabs>
+          <w:tab w:val="num" w:pos="1440"/>
+        </w:tabs>
+        <w:ind w:left="1440" w:hanging="360"/>
+      </w:pPr>
+    </w:lvl>
+    <w:lvl w:ilvl="2" w:tentative="1">
+      <w:start w:val="1"/>
+      <w:numFmt w:val="decimal"/>
+      <w:lvlText w:val="%3."/>
+      <w:lvlJc w:val="left"/>
+      <w:pPr>
+        <w:tabs>
+          <w:tab w:val="num" w:pos="2160"/>
+        </w:tabs>
+        <w:ind w:left="2160" w:hanging="360"/>
+      </w:pPr>
+    </w:lvl>
+    <w:lvl w:ilvl="3" w:tentative="1">
+      <w:start w:val="1"/>
+      <w:numFmt w:val="decimal"/>
+      <w:lvlText w:val="%4."/>
+      <w:lvlJc w:val="left"/>
+      <w:pPr>
+        <w:tabs>
+          <w:tab w:val="num" w:pos="2880"/>
+        </w:tabs>
+        <w:ind w:left="2880" w:hanging="360"/>
+      </w:pPr>
+    </w:lvl>
+    <w:lvl w:ilvl="4" w:tentative="1">
+      <w:start w:val="1"/>
+      <w:numFmt w:val="decimal"/>
+      <w:lvlText w:val="%5."/>
+      <w:lvlJc w:val="left"/>
+      <w:pPr>
+        <w:tabs>
+          <w:tab w:val="num" w:pos="3600"/>
+        </w:tabs>
+        <w:ind w:left="3600" w:hanging="360"/>
+      </w:pPr>
+    </w:lvl>
+    <w:lvl w:ilvl="5" w:tentative="1">
+      <w:start w:val="1"/>
+      <w:numFmt w:val="decimal"/>
+      <w:lvlText w:val="%6."/>
+      <w:lvlJc w:val="left"/>
+      <w:pPr>
+        <w:tabs>
+          <w:tab w:val="num" w:pos="4320"/>
+        </w:tabs>
+        <w:ind w:left="4320" w:hanging="360"/>
+      </w:pPr>
+    </w:lvl>
+    <w:lvl w:ilvl="6" w:tentative="1">
+      <w:start w:val="1"/>
+      <w:numFmt w:val="decimal"/>
+      <w:lvlText w:val="%7."/>
+      <w:lvlJc w:val="left"/>
+      <w:pPr>
+        <w:tabs>
+          <w:tab w:val="num" w:pos="5040"/>
+        </w:tabs>
+        <w:ind w:left="5040" w:hanging="360"/>
+      </w:pPr>
+    </w:lvl>
+    <w:lvl w:ilvl="7" w:tentative="1">
+      <w:start w:val="1"/>
+      <w:numFmt w:val="decimal"/>
+      <w:lvlText w:val="%8."/>
+      <w:lvlJc w:val="left"/>
+      <w:pPr>
+        <w:tabs>
+          <w:tab w:val="num" w:pos="5760"/>
+        </w:tabs>
+        <w:ind w:left="5760" w:hanging="360"/>
+      </w:pPr>
+    </w:lvl>
+    <w:lvl w:ilvl="8" w:tentative="1">
+      <w:start w:val="1"/>
+      <w:numFmt w:val="decimal"/>
+      <w:lvlText w:val="%9."/>
+      <w:lvlJc w:val="left"/>
+      <w:pPr>
+        <w:tabs>
+          <w:tab w:val="num" w:pos="6480"/>
+        </w:tabs>
+        <w:ind w:left="6480" w:hanging="360"/>
+      </w:pPr>
+    </w:lvl>
+  </w:abstractNum>
+  <w:abstractNum w:abstractNumId="7" w15:restartNumberingAfterBreak="0">
     <w:nsid w:val="624C3637"/>
     <w:multiLevelType w:val="hybridMultilevel"/>
-    <w:tmpl w:val="51FA5BDE"/>
+    <w:tmpl w:val="1132F240"/>
     <w:lvl w:ilvl="0" w:tplc="04100001">
       <w:start w:val="1"/>
       <w:numFmt w:val="bullet"/>
@@ -3397,7 +4187,120 @@
       </w:rPr>
     </w:lvl>
   </w:abstractNum>
-  <w:abstractNum w:abstractNumId="5" w15:restartNumberingAfterBreak="0">
+  <w:abstractNum w:abstractNumId="8" w15:restartNumberingAfterBreak="0">
+    <w:nsid w:val="64293E69"/>
+    <w:multiLevelType w:val="hybridMultilevel"/>
+    <w:tmpl w:val="0EAC4FB6"/>
+    <w:lvl w:ilvl="0" w:tplc="04100001">
+      <w:start w:val="1"/>
+      <w:numFmt w:val="bullet"/>
+      <w:lvlText w:val=""/>
+      <w:lvlJc w:val="left"/>
+      <w:pPr>
+        <w:ind w:left="720" w:hanging="360"/>
+      </w:pPr>
+      <w:rPr>
+        <w:rFonts w:ascii="Symbol" w:hAnsi="Symbol" w:hint="default"/>
+      </w:rPr>
+    </w:lvl>
+    <w:lvl w:ilvl="1" w:tplc="04100003" w:tentative="1">
+      <w:start w:val="1"/>
+      <w:numFmt w:val="bullet"/>
+      <w:lvlText w:val="o"/>
+      <w:lvlJc w:val="left"/>
+      <w:pPr>
+        <w:ind w:left="1440" w:hanging="360"/>
+      </w:pPr>
+      <w:rPr>
+        <w:rFonts w:ascii="Courier New" w:hAnsi="Courier New" w:cs="Courier New" w:hint="default"/>
+      </w:rPr>
+    </w:lvl>
+    <w:lvl w:ilvl="2" w:tplc="04100005" w:tentative="1">
+      <w:start w:val="1"/>
+      <w:numFmt w:val="bullet"/>
+      <w:lvlText w:val=""/>
+      <w:lvlJc w:val="left"/>
+      <w:pPr>
+        <w:ind w:left="2160" w:hanging="360"/>
+      </w:pPr>
+      <w:rPr>
+        <w:rFonts w:ascii="Wingdings" w:hAnsi="Wingdings" w:hint="default"/>
+      </w:rPr>
+    </w:lvl>
+    <w:lvl w:ilvl="3" w:tplc="04100001" w:tentative="1">
+      <w:start w:val="1"/>
+      <w:numFmt w:val="bullet"/>
+      <w:lvlText w:val=""/>
+      <w:lvlJc w:val="left"/>
+      <w:pPr>
+        <w:ind w:left="2880" w:hanging="360"/>
+      </w:pPr>
+      <w:rPr>
+        <w:rFonts w:ascii="Symbol" w:hAnsi="Symbol" w:hint="default"/>
+      </w:rPr>
+    </w:lvl>
+    <w:lvl w:ilvl="4" w:tplc="04100003" w:tentative="1">
+      <w:start w:val="1"/>
+      <w:numFmt w:val="bullet"/>
+      <w:lvlText w:val="o"/>
+      <w:lvlJc w:val="left"/>
+      <w:pPr>
+        <w:ind w:left="3600" w:hanging="360"/>
+      </w:pPr>
+      <w:rPr>
+        <w:rFonts w:ascii="Courier New" w:hAnsi="Courier New" w:cs="Courier New" w:hint="default"/>
+      </w:rPr>
+    </w:lvl>
+    <w:lvl w:ilvl="5" w:tplc="04100005" w:tentative="1">
+      <w:start w:val="1"/>
+      <w:numFmt w:val="bullet"/>
+      <w:lvlText w:val=""/>
+      <w:lvlJc w:val="left"/>
+      <w:pPr>
+        <w:ind w:left="4320" w:hanging="360"/>
+      </w:pPr>
+      <w:rPr>
+        <w:rFonts w:ascii="Wingdings" w:hAnsi="Wingdings" w:hint="default"/>
+      </w:rPr>
+    </w:lvl>
+    <w:lvl w:ilvl="6" w:tplc="04100001" w:tentative="1">
+      <w:start w:val="1"/>
+      <w:numFmt w:val="bullet"/>
+      <w:lvlText w:val=""/>
+      <w:lvlJc w:val="left"/>
+      <w:pPr>
+        <w:ind w:left="5040" w:hanging="360"/>
+      </w:pPr>
+      <w:rPr>
+        <w:rFonts w:ascii="Symbol" w:hAnsi="Symbol" w:hint="default"/>
+      </w:rPr>
+    </w:lvl>
+    <w:lvl w:ilvl="7" w:tplc="04100003" w:tentative="1">
+      <w:start w:val="1"/>
+      <w:numFmt w:val="bullet"/>
+      <w:lvlText w:val="o"/>
+      <w:lvlJc w:val="left"/>
+      <w:pPr>
+        <w:ind w:left="5760" w:hanging="360"/>
+      </w:pPr>
+      <w:rPr>
+        <w:rFonts w:ascii="Courier New" w:hAnsi="Courier New" w:cs="Courier New" w:hint="default"/>
+      </w:rPr>
+    </w:lvl>
+    <w:lvl w:ilvl="8" w:tplc="04100005" w:tentative="1">
+      <w:start w:val="1"/>
+      <w:numFmt w:val="bullet"/>
+      <w:lvlText w:val=""/>
+      <w:lvlJc w:val="left"/>
+      <w:pPr>
+        <w:ind w:left="6480" w:hanging="360"/>
+      </w:pPr>
+      <w:rPr>
+        <w:rFonts w:ascii="Wingdings" w:hAnsi="Wingdings" w:hint="default"/>
+      </w:rPr>
+    </w:lvl>
+  </w:abstractNum>
+  <w:abstractNum w:abstractNumId="9" w15:restartNumberingAfterBreak="0">
     <w:nsid w:val="6B00369E"/>
     <w:multiLevelType w:val="hybridMultilevel"/>
     <w:tmpl w:val="F238E1BE"/>
@@ -3511,7 +4414,7 @@
     </w:lvl>
   </w:abstractNum>
   <w:num w:numId="1" w16cid:durableId="1112937611">
-    <w:abstractNumId w:val="3"/>
+    <w:abstractNumId w:val="4"/>
   </w:num>
   <w:num w:numId="2" w16cid:durableId="1107189382">
     <w:abstractNumId w:val="0"/>
@@ -3523,10 +4426,22 @@
     <w:abstractNumId w:val="1"/>
   </w:num>
   <w:num w:numId="5" w16cid:durableId="363025712">
-    <w:abstractNumId w:val="4"/>
+    <w:abstractNumId w:val="7"/>
   </w:num>
   <w:num w:numId="6" w16cid:durableId="169492810">
+    <w:abstractNumId w:val="9"/>
+  </w:num>
+  <w:num w:numId="7" w16cid:durableId="1857309733">
+    <w:abstractNumId w:val="8"/>
+  </w:num>
+  <w:num w:numId="8" w16cid:durableId="1402216298">
     <w:abstractNumId w:val="5"/>
+  </w:num>
+  <w:num w:numId="9" w16cid:durableId="2091123489">
+    <w:abstractNumId w:val="3"/>
+  </w:num>
+  <w:num w:numId="10" w16cid:durableId="807817514">
+    <w:abstractNumId w:val="6"/>
   </w:num>
 </w:numbering>
 </file>

</xml_diff>